<commit_message>
feat:login and save token to state done
</commit_message>
<xml_diff>
--- a/NGRX_AUTH.docx
+++ b/NGRX_AUTH.docx
@@ -3,6 +3,22 @@
 <w:document xmlns:wpc="http://schemas.microsoft.com/office/word/2010/wordprocessingCanvas" xmlns:cx="http://schemas.microsoft.com/office/drawing/2014/chartex" xmlns:cx1="http://schemas.microsoft.com/office/drawing/2015/9/8/chartex" xmlns:cx2="http://schemas.microsoft.com/office/drawing/2015/10/21/chartex" xmlns:cx3="http://schemas.microsoft.com/office/drawing/2016/5/9/chartex" xmlns:cx4="http://schemas.microsoft.com/office/drawing/2016/5/10/chartex" xmlns:cx5="http://schemas.microsoft.com/office/drawing/2016/5/11/chartex" xmlns:cx6="http://schemas.microsoft.com/office/drawing/2016/5/12/chartex" xmlns:cx7="http://schemas.microsoft.com/office/drawing/2016/5/13/chartex" xmlns:cx8="http://schemas.microsoft.com/office/drawing/2016/5/14/chartex" xmlns:mc="http://schemas.openxmlformats.org/markup-compatibility/2006" xmlns:aink="http://schemas.microsoft.com/office/drawing/2016/ink" xmlns:am3d="http://schemas.microsoft.com/office/drawing/2017/model3d" xmlns:o="urn:schemas-microsoft-com:office:office" xmlns:oel="http://schemas.microsoft.com/office/2019/extlst" xmlns:r="http://schemas.openxmlformats.org/officeDocument/2006/relationships" xmlns:m="http://schemas.openxmlformats.org/officeDocument/2006/math" xmlns:v="urn:schemas-microsoft-com:vml" xmlns:wp14="http://schemas.microsoft.com/office/word/2010/wordprocessingDrawing" xmlns:wp="http://schemas.openxmlformats.org/drawingml/2006/wordprocessingDrawing" xmlns:w10="urn:schemas-microsoft-com:office:word" xmlns:w="http://schemas.openxmlformats.org/wordprocessingml/2006/main" xmlns:w14="http://schemas.microsoft.com/office/word/2010/wordml" xmlns:w15="http://schemas.microsoft.com/office/word/2012/wordml" xmlns:w16cex="http://schemas.microsoft.com/office/word/2018/wordml/cex" xmlns:w16cid="http://schemas.microsoft.com/office/word/2016/wordml/cid" xmlns:w16="http://schemas.microsoft.com/office/word/2018/wordml" xmlns:w16sdtdh="http://schemas.microsoft.com/office/word/2020/wordml/sdtdatahash" xmlns:w16se="http://schemas.microsoft.com/office/word/2015/wordml/symex" xmlns:wpg="http://schemas.microsoft.com/office/word/2010/wordprocessingGroup" xmlns:wpi="http://schemas.microsoft.com/office/word/2010/wordprocessingInk" xmlns:wne="http://schemas.microsoft.com/office/word/2006/wordml" xmlns:wps="http://schemas.microsoft.com/office/word/2010/wordprocessingShape" mc:Ignorable="w14 w15 w16se w16cid w16 w16cex w16sdtdh wp14">
   <w:background w:color="EEECE1" w:themeColor="background2"/>
   <w:body>
+    <w:p>
+      <w:pPr>
+        <w:pStyle w:val="Heading2"/>
+        <w:rPr>
+          <w:b/>
+          <w:bCs w:val="0"/>
+        </w:rPr>
+      </w:pPr>
+      <w:r>
+        <w:rPr>
+          <w:b/>
+          <w:bCs w:val="0"/>
+        </w:rPr>
+        <w:t>Basic set up</w:t>
+      </w:r>
+    </w:p>
     <w:p>
       <w:pPr>
         <w:pStyle w:val="ListParagraph"/>
@@ -186,15 +202,1358 @@
     <w:p>
       <w:pPr>
         <w:pStyle w:val="ListParagraph"/>
+      </w:pPr>
+    </w:p>
+    <w:p>
+      <w:pPr>
+        <w:pStyle w:val="ListParagraph"/>
         <w:numPr>
           <w:ilvl w:val="0"/>
           <w:numId w:val="54"/>
         </w:numPr>
       </w:pPr>
+      <w:r>
+        <w:t>You can clone all of this from github</w:t>
+      </w:r>
     </w:p>
+    <w:p>
+      <w:pPr>
+        <w:pStyle w:val="ListParagraph"/>
+      </w:pPr>
+      <w:hyperlink r:id="rId11" w:history="1">
+        <w:r>
+          <w:rPr>
+            <w:rStyle w:val="Hyperlink"/>
+          </w:rPr>
+          <w:t>https://github.com/lukeangular/NGRX_AUTH</w:t>
+        </w:r>
+      </w:hyperlink>
+    </w:p>
+    <w:p>
+      <w:pPr>
+        <w:pStyle w:val="Heading2"/>
+        <w:rPr>
+          <w:b/>
+          <w:bCs w:val="0"/>
+        </w:rPr>
+      </w:pPr>
+      <w:r>
+        <w:rPr>
+          <w:b/>
+          <w:bCs w:val="0"/>
+        </w:rPr>
+        <w:lastRenderedPageBreak/>
+        <w:t xml:space="preserve">Create </w:t>
+      </w:r>
+      <w:r>
+        <w:rPr>
+          <w:b/>
+          <w:bCs w:val="0"/>
+        </w:rPr>
+        <w:t>Models</w:t>
+      </w:r>
+    </w:p>
+    <w:p>
+      <w:pPr>
+        <w:pStyle w:val="ListParagraph"/>
+        <w:numPr>
+          <w:ilvl w:val="0"/>
+          <w:numId w:val="54"/>
+        </w:numPr>
+      </w:pPr>
+      <w:r>
+        <w:t>Create models</w:t>
+      </w:r>
+      <w:r>
+        <w:t xml:space="preserve"> folder</w:t>
+      </w:r>
+    </w:p>
+    <w:p>
+      <w:pPr>
+        <w:pStyle w:val="ListParagraph"/>
+      </w:pPr>
+      <w:r>
+        <w:rPr>
+          <w:noProof/>
+        </w:rPr>
+        <w:drawing>
+          <wp:inline distT="0" distB="0" distL="0" distR="0" wp14:anchorId="64A87E65" wp14:editId="2F05C395">
+            <wp:extent cx="3209925" cy="981075"/>
+            <wp:effectExtent l="0" t="0" r="9525" b="9525"/>
+            <wp:docPr id="616695857" name="Picture 1"/>
+            <wp:cNvGraphicFramePr>
+              <a:graphicFrameLocks xmlns:a="http://schemas.openxmlformats.org/drawingml/2006/main" noChangeAspect="1"/>
+            </wp:cNvGraphicFramePr>
+            <a:graphic xmlns:a="http://schemas.openxmlformats.org/drawingml/2006/main">
+              <a:graphicData uri="http://schemas.openxmlformats.org/drawingml/2006/picture">
+                <pic:pic xmlns:pic="http://schemas.openxmlformats.org/drawingml/2006/picture">
+                  <pic:nvPicPr>
+                    <pic:cNvPr id="616695857" name=""/>
+                    <pic:cNvPicPr/>
+                  </pic:nvPicPr>
+                  <pic:blipFill>
+                    <a:blip r:embed="rId12"/>
+                    <a:stretch>
+                      <a:fillRect/>
+                    </a:stretch>
+                  </pic:blipFill>
+                  <pic:spPr>
+                    <a:xfrm>
+                      <a:off x="0" y="0"/>
+                      <a:ext cx="3209925" cy="981075"/>
+                    </a:xfrm>
+                    <a:prstGeom prst="rect">
+                      <a:avLst/>
+                    </a:prstGeom>
+                  </pic:spPr>
+                </pic:pic>
+              </a:graphicData>
+            </a:graphic>
+          </wp:inline>
+        </w:drawing>
+      </w:r>
+    </w:p>
+    <w:p>
+      <w:pPr>
+        <w:pStyle w:val="ListParagraph"/>
+      </w:pPr>
+    </w:p>
+    <w:p>
+      <w:pPr>
+        <w:pStyle w:val="ListParagraph"/>
+        <w:numPr>
+          <w:ilvl w:val="0"/>
+          <w:numId w:val="55"/>
+        </w:numPr>
+      </w:pPr>
+      <w:r>
+        <w:t>Auth response model is for mapping data</w:t>
+      </w:r>
+    </w:p>
+    <w:p>
+      <w:pPr>
+        <w:pStyle w:val="ListParagraph"/>
+        <w:ind w:left="1440"/>
+      </w:pPr>
+      <w:r>
+        <w:rPr>
+          <w:noProof/>
+        </w:rPr>
+        <w:drawing>
+          <wp:inline distT="0" distB="0" distL="0" distR="0" wp14:anchorId="137CF26B" wp14:editId="3B6C9E68">
+            <wp:extent cx="3390900" cy="2200275"/>
+            <wp:effectExtent l="0" t="0" r="0" b="9525"/>
+            <wp:docPr id="1670221525" name="Picture 1"/>
+            <wp:cNvGraphicFramePr>
+              <a:graphicFrameLocks xmlns:a="http://schemas.openxmlformats.org/drawingml/2006/main" noChangeAspect="1"/>
+            </wp:cNvGraphicFramePr>
+            <a:graphic xmlns:a="http://schemas.openxmlformats.org/drawingml/2006/main">
+              <a:graphicData uri="http://schemas.openxmlformats.org/drawingml/2006/picture">
+                <pic:pic xmlns:pic="http://schemas.openxmlformats.org/drawingml/2006/picture">
+                  <pic:nvPicPr>
+                    <pic:cNvPr id="1670221525" name=""/>
+                    <pic:cNvPicPr/>
+                  </pic:nvPicPr>
+                  <pic:blipFill>
+                    <a:blip r:embed="rId13"/>
+                    <a:stretch>
+                      <a:fillRect/>
+                    </a:stretch>
+                  </pic:blipFill>
+                  <pic:spPr>
+                    <a:xfrm>
+                      <a:off x="0" y="0"/>
+                      <a:ext cx="3390900" cy="2200275"/>
+                    </a:xfrm>
+                    <a:prstGeom prst="rect">
+                      <a:avLst/>
+                    </a:prstGeom>
+                  </pic:spPr>
+                </pic:pic>
+              </a:graphicData>
+            </a:graphic>
+          </wp:inline>
+        </w:drawing>
+      </w:r>
+    </w:p>
+    <w:p>
+      <w:pPr>
+        <w:pStyle w:val="ListParagraph"/>
+        <w:numPr>
+          <w:ilvl w:val="0"/>
+          <w:numId w:val="55"/>
+        </w:numPr>
+      </w:pPr>
+      <w:r>
+        <w:t>User model if for formatting data</w:t>
+      </w:r>
+    </w:p>
+    <w:p>
+      <w:pPr>
+        <w:pStyle w:val="ListParagraph"/>
+        <w:ind w:left="1440"/>
+      </w:pPr>
+      <w:r>
+        <w:rPr>
+          <w:noProof/>
+        </w:rPr>
+        <w:drawing>
+          <wp:inline distT="0" distB="0" distL="0" distR="0" wp14:anchorId="509B4E22" wp14:editId="71116110">
+            <wp:extent cx="3514725" cy="2314575"/>
+            <wp:effectExtent l="0" t="0" r="9525" b="9525"/>
+            <wp:docPr id="1390871556" name="Picture 1"/>
+            <wp:cNvGraphicFramePr>
+              <a:graphicFrameLocks xmlns:a="http://schemas.openxmlformats.org/drawingml/2006/main" noChangeAspect="1"/>
+            </wp:cNvGraphicFramePr>
+            <a:graphic xmlns:a="http://schemas.openxmlformats.org/drawingml/2006/main">
+              <a:graphicData uri="http://schemas.openxmlformats.org/drawingml/2006/picture">
+                <pic:pic xmlns:pic="http://schemas.openxmlformats.org/drawingml/2006/picture">
+                  <pic:nvPicPr>
+                    <pic:cNvPr id="1390871556" name=""/>
+                    <pic:cNvPicPr/>
+                  </pic:nvPicPr>
+                  <pic:blipFill>
+                    <a:blip r:embed="rId14"/>
+                    <a:stretch>
+                      <a:fillRect/>
+                    </a:stretch>
+                  </pic:blipFill>
+                  <pic:spPr>
+                    <a:xfrm>
+                      <a:off x="0" y="0"/>
+                      <a:ext cx="3514725" cy="2314575"/>
+                    </a:xfrm>
+                    <a:prstGeom prst="rect">
+                      <a:avLst/>
+                    </a:prstGeom>
+                  </pic:spPr>
+                </pic:pic>
+              </a:graphicData>
+            </a:graphic>
+          </wp:inline>
+        </w:drawing>
+      </w:r>
+    </w:p>
+    <w:p>
+      <w:pPr>
+        <w:pStyle w:val="ListParagraph"/>
+        <w:ind w:left="1440"/>
+      </w:pPr>
+    </w:p>
+    <w:p>
+      <w:pPr>
+        <w:pStyle w:val="ListParagraph"/>
+        <w:ind w:left="1440"/>
+      </w:pPr>
+    </w:p>
+    <w:p>
+      <w:pPr>
+        <w:pStyle w:val="ListParagraph"/>
+        <w:ind w:left="1440"/>
+      </w:pPr>
+    </w:p>
+    <w:p>
+      <w:pPr>
+        <w:pStyle w:val="ListParagraph"/>
+        <w:ind w:left="1440"/>
+      </w:pPr>
+    </w:p>
+    <w:p>
+      <w:pPr>
+        <w:pStyle w:val="Heading2"/>
+        <w:rPr>
+          <w:b/>
+          <w:bCs w:val="0"/>
+        </w:rPr>
+      </w:pPr>
+      <w:r>
+        <w:rPr>
+          <w:b/>
+          <w:bCs w:val="0"/>
+        </w:rPr>
+        <w:lastRenderedPageBreak/>
+        <w:t>Create</w:t>
+      </w:r>
+      <w:r>
+        <w:rPr>
+          <w:b/>
+          <w:bCs w:val="0"/>
+        </w:rPr>
+        <w:t xml:space="preserve"> services</w:t>
+      </w:r>
+    </w:p>
+    <w:p>
+      <w:pPr>
+        <w:pStyle w:val="ListParagraph"/>
+        <w:numPr>
+          <w:ilvl w:val="0"/>
+          <w:numId w:val="54"/>
+        </w:numPr>
+      </w:pPr>
+      <w:r>
+        <w:t xml:space="preserve">Create models </w:t>
+      </w:r>
+      <w:r>
+        <w:t xml:space="preserve">folder </w:t>
+      </w:r>
+      <w:r>
+        <w:t>and generate auth files</w:t>
+      </w:r>
+    </w:p>
+    <w:p>
+      <w:pPr>
+        <w:pStyle w:val="ListParagraph"/>
+      </w:pPr>
+      <w:r>
+        <w:rPr>
+          <w:noProof/>
+        </w:rPr>
+        <w:drawing>
+          <wp:inline distT="0" distB="0" distL="0" distR="0" wp14:anchorId="78C3B1E0" wp14:editId="068BD7D6">
+            <wp:extent cx="2076450" cy="1019175"/>
+            <wp:effectExtent l="0" t="0" r="0" b="9525"/>
+            <wp:docPr id="1925318418" name="Picture 1"/>
+            <wp:cNvGraphicFramePr>
+              <a:graphicFrameLocks xmlns:a="http://schemas.openxmlformats.org/drawingml/2006/main" noChangeAspect="1"/>
+            </wp:cNvGraphicFramePr>
+            <a:graphic xmlns:a="http://schemas.openxmlformats.org/drawingml/2006/main">
+              <a:graphicData uri="http://schemas.openxmlformats.org/drawingml/2006/picture">
+                <pic:pic xmlns:pic="http://schemas.openxmlformats.org/drawingml/2006/picture">
+                  <pic:nvPicPr>
+                    <pic:cNvPr id="1925318418" name=""/>
+                    <pic:cNvPicPr/>
+                  </pic:nvPicPr>
+                  <pic:blipFill>
+                    <a:blip r:embed="rId15"/>
+                    <a:stretch>
+                      <a:fillRect/>
+                    </a:stretch>
+                  </pic:blipFill>
+                  <pic:spPr>
+                    <a:xfrm>
+                      <a:off x="0" y="0"/>
+                      <a:ext cx="2076450" cy="1019175"/>
+                    </a:xfrm>
+                    <a:prstGeom prst="rect">
+                      <a:avLst/>
+                    </a:prstGeom>
+                  </pic:spPr>
+                </pic:pic>
+              </a:graphicData>
+            </a:graphic>
+          </wp:inline>
+        </w:drawing>
+      </w:r>
+    </w:p>
+    <w:p>
+      <w:pPr>
+        <w:pStyle w:val="ListParagraph"/>
+      </w:pPr>
+      <w:r>
+        <w:rPr>
+          <w:noProof/>
+        </w:rPr>
+        <w:drawing>
+          <wp:inline distT="0" distB="0" distL="0" distR="0" wp14:anchorId="153CCD31" wp14:editId="58988E2A">
+            <wp:extent cx="5981700" cy="2905125"/>
+            <wp:effectExtent l="0" t="0" r="0" b="9525"/>
+            <wp:docPr id="813133183" name="Picture 1"/>
+            <wp:cNvGraphicFramePr>
+              <a:graphicFrameLocks xmlns:a="http://schemas.openxmlformats.org/drawingml/2006/main" noChangeAspect="1"/>
+            </wp:cNvGraphicFramePr>
+            <a:graphic xmlns:a="http://schemas.openxmlformats.org/drawingml/2006/main">
+              <a:graphicData uri="http://schemas.openxmlformats.org/drawingml/2006/picture">
+                <pic:pic xmlns:pic="http://schemas.openxmlformats.org/drawingml/2006/picture">
+                  <pic:nvPicPr>
+                    <pic:cNvPr id="813133183" name=""/>
+                    <pic:cNvPicPr/>
+                  </pic:nvPicPr>
+                  <pic:blipFill>
+                    <a:blip r:embed="rId16"/>
+                    <a:stretch>
+                      <a:fillRect/>
+                    </a:stretch>
+                  </pic:blipFill>
+                  <pic:spPr>
+                    <a:xfrm>
+                      <a:off x="0" y="0"/>
+                      <a:ext cx="5981700" cy="2905125"/>
+                    </a:xfrm>
+                    <a:prstGeom prst="rect">
+                      <a:avLst/>
+                    </a:prstGeom>
+                  </pic:spPr>
+                </pic:pic>
+              </a:graphicData>
+            </a:graphic>
+          </wp:inline>
+        </w:drawing>
+      </w:r>
+    </w:p>
+    <w:p/>
+    <w:p>
+      <w:pPr>
+        <w:pStyle w:val="Heading2"/>
+        <w:rPr>
+          <w:b/>
+          <w:bCs w:val="0"/>
+        </w:rPr>
+      </w:pPr>
+      <w:r>
+        <w:rPr>
+          <w:b/>
+          <w:bCs w:val="0"/>
+        </w:rPr>
+        <w:t>Auth state</w:t>
+      </w:r>
+    </w:p>
+    <w:p>
+      <w:pPr>
+        <w:pStyle w:val="ListParagraph"/>
+        <w:numPr>
+          <w:ilvl w:val="0"/>
+          <w:numId w:val="54"/>
+        </w:numPr>
+      </w:pPr>
+      <w:r>
+        <w:t>Create auth state and files inside it</w:t>
+      </w:r>
+    </w:p>
+    <w:p>
+      <w:pPr>
+        <w:pStyle w:val="ListParagraph"/>
+      </w:pPr>
+      <w:r>
+        <w:rPr>
+          <w:noProof/>
+        </w:rPr>
+        <w:drawing>
+          <wp:inline distT="0" distB="0" distL="0" distR="0" wp14:anchorId="00188394" wp14:editId="477C662F">
+            <wp:extent cx="2209800" cy="2105025"/>
+            <wp:effectExtent l="0" t="0" r="0" b="9525"/>
+            <wp:docPr id="950539048" name="Picture 1"/>
+            <wp:cNvGraphicFramePr>
+              <a:graphicFrameLocks xmlns:a="http://schemas.openxmlformats.org/drawingml/2006/main" noChangeAspect="1"/>
+            </wp:cNvGraphicFramePr>
+            <a:graphic xmlns:a="http://schemas.openxmlformats.org/drawingml/2006/main">
+              <a:graphicData uri="http://schemas.openxmlformats.org/drawingml/2006/picture">
+                <pic:pic xmlns:pic="http://schemas.openxmlformats.org/drawingml/2006/picture">
+                  <pic:nvPicPr>
+                    <pic:cNvPr id="950539048" name=""/>
+                    <pic:cNvPicPr/>
+                  </pic:nvPicPr>
+                  <pic:blipFill>
+                    <a:blip r:embed="rId17"/>
+                    <a:stretch>
+                      <a:fillRect/>
+                    </a:stretch>
+                  </pic:blipFill>
+                  <pic:spPr>
+                    <a:xfrm>
+                      <a:off x="0" y="0"/>
+                      <a:ext cx="2209800" cy="2105025"/>
+                    </a:xfrm>
+                    <a:prstGeom prst="rect">
+                      <a:avLst/>
+                    </a:prstGeom>
+                  </pic:spPr>
+                </pic:pic>
+              </a:graphicData>
+            </a:graphic>
+          </wp:inline>
+        </w:drawing>
+      </w:r>
+    </w:p>
+    <w:p>
+      <w:pPr>
+        <w:pStyle w:val="ListParagraph"/>
+      </w:pPr>
+    </w:p>
+    <w:p>
+      <w:pPr>
+        <w:pStyle w:val="Heading3"/>
+      </w:pPr>
+      <w:r>
+        <w:lastRenderedPageBreak/>
+        <w:t>State</w:t>
+      </w:r>
+    </w:p>
+    <w:p>
+      <w:pPr>
+        <w:pStyle w:val="ListParagraph"/>
+        <w:numPr>
+          <w:ilvl w:val="0"/>
+          <w:numId w:val="54"/>
+        </w:numPr>
+      </w:pPr>
+      <w:r>
+        <w:t xml:space="preserve">At first go to state file and create state </w:t>
+      </w:r>
+    </w:p>
+    <w:p>
+      <w:pPr>
+        <w:pStyle w:val="ListParagraph"/>
+      </w:pPr>
+      <w:r>
+        <w:rPr>
+          <w:noProof/>
+        </w:rPr>
+        <w:drawing>
+          <wp:inline distT="0" distB="0" distL="0" distR="0" wp14:anchorId="770E9AE9" wp14:editId="0659E10C">
+            <wp:extent cx="4286250" cy="2400300"/>
+            <wp:effectExtent l="0" t="0" r="0" b="0"/>
+            <wp:docPr id="611769063" name="Picture 1"/>
+            <wp:cNvGraphicFramePr>
+              <a:graphicFrameLocks xmlns:a="http://schemas.openxmlformats.org/drawingml/2006/main" noChangeAspect="1"/>
+            </wp:cNvGraphicFramePr>
+            <a:graphic xmlns:a="http://schemas.openxmlformats.org/drawingml/2006/main">
+              <a:graphicData uri="http://schemas.openxmlformats.org/drawingml/2006/picture">
+                <pic:pic xmlns:pic="http://schemas.openxmlformats.org/drawingml/2006/picture">
+                  <pic:nvPicPr>
+                    <pic:cNvPr id="611769063" name=""/>
+                    <pic:cNvPicPr/>
+                  </pic:nvPicPr>
+                  <pic:blipFill>
+                    <a:blip r:embed="rId18"/>
+                    <a:stretch>
+                      <a:fillRect/>
+                    </a:stretch>
+                  </pic:blipFill>
+                  <pic:spPr>
+                    <a:xfrm>
+                      <a:off x="0" y="0"/>
+                      <a:ext cx="4286250" cy="2400300"/>
+                    </a:xfrm>
+                    <a:prstGeom prst="rect">
+                      <a:avLst/>
+                    </a:prstGeom>
+                  </pic:spPr>
+                </pic:pic>
+              </a:graphicData>
+            </a:graphic>
+          </wp:inline>
+        </w:drawing>
+      </w:r>
+    </w:p>
+    <w:p>
+      <w:pPr>
+        <w:pStyle w:val="Heading3"/>
+      </w:pPr>
+      <w:r>
+        <w:t>Action</w:t>
+      </w:r>
+    </w:p>
+    <w:p>
+      <w:pPr>
+        <w:pStyle w:val="ListParagraph"/>
+        <w:numPr>
+          <w:ilvl w:val="0"/>
+          <w:numId w:val="54"/>
+        </w:numPr>
+      </w:pPr>
+      <w:r>
+        <w:t>Go to action and create actions</w:t>
+      </w:r>
+    </w:p>
+    <w:p>
+      <w:pPr>
+        <w:pStyle w:val="ListParagraph"/>
+      </w:pPr>
+      <w:r>
+        <w:rPr>
+          <w:noProof/>
+        </w:rPr>
+        <w:drawing>
+          <wp:inline distT="0" distB="0" distL="0" distR="0" wp14:anchorId="6657D573" wp14:editId="52A49749">
+            <wp:extent cx="4629150" cy="4152900"/>
+            <wp:effectExtent l="0" t="0" r="0" b="0"/>
+            <wp:docPr id="1948649909" name="Picture 1"/>
+            <wp:cNvGraphicFramePr>
+              <a:graphicFrameLocks xmlns:a="http://schemas.openxmlformats.org/drawingml/2006/main" noChangeAspect="1"/>
+            </wp:cNvGraphicFramePr>
+            <a:graphic xmlns:a="http://schemas.openxmlformats.org/drawingml/2006/main">
+              <a:graphicData uri="http://schemas.openxmlformats.org/drawingml/2006/picture">
+                <pic:pic xmlns:pic="http://schemas.openxmlformats.org/drawingml/2006/picture">
+                  <pic:nvPicPr>
+                    <pic:cNvPr id="1948649909" name=""/>
+                    <pic:cNvPicPr/>
+                  </pic:nvPicPr>
+                  <pic:blipFill>
+                    <a:blip r:embed="rId19"/>
+                    <a:stretch>
+                      <a:fillRect/>
+                    </a:stretch>
+                  </pic:blipFill>
+                  <pic:spPr>
+                    <a:xfrm>
+                      <a:off x="0" y="0"/>
+                      <a:ext cx="4629150" cy="4152900"/>
+                    </a:xfrm>
+                    <a:prstGeom prst="rect">
+                      <a:avLst/>
+                    </a:prstGeom>
+                  </pic:spPr>
+                </pic:pic>
+              </a:graphicData>
+            </a:graphic>
+          </wp:inline>
+        </w:drawing>
+      </w:r>
+    </w:p>
+    <w:p>
+      <w:pPr>
+        <w:pStyle w:val="ListParagraph"/>
+      </w:pPr>
+    </w:p>
+    <w:p>
+      <w:pPr>
+        <w:pStyle w:val="ListParagraph"/>
+      </w:pPr>
+    </w:p>
+    <w:p>
+      <w:pPr>
+        <w:pStyle w:val="ListParagraph"/>
+      </w:pPr>
+    </w:p>
+    <w:p>
+      <w:pPr>
+        <w:pStyle w:val="ListParagraph"/>
+      </w:pPr>
+    </w:p>
+    <w:p>
+      <w:pPr>
+        <w:pStyle w:val="Heading3"/>
+      </w:pPr>
+      <w:r>
+        <w:t>Reducer</w:t>
+      </w:r>
+    </w:p>
+    <w:p>
+      <w:pPr>
+        <w:pStyle w:val="ListParagraph"/>
+        <w:numPr>
+          <w:ilvl w:val="0"/>
+          <w:numId w:val="54"/>
+        </w:numPr>
+      </w:pPr>
+      <w:r>
+        <w:t xml:space="preserve">Open reducer file and write code </w:t>
+      </w:r>
+    </w:p>
+    <w:p>
+      <w:pPr>
+        <w:pStyle w:val="ListParagraph"/>
+      </w:pPr>
+      <w:r>
+        <w:rPr>
+          <w:noProof/>
+        </w:rPr>
+        <w:drawing>
+          <wp:inline distT="0" distB="0" distL="0" distR="0" wp14:anchorId="6865D2F7" wp14:editId="255B3176">
+            <wp:extent cx="4848225" cy="3095625"/>
+            <wp:effectExtent l="0" t="0" r="9525" b="9525"/>
+            <wp:docPr id="1511012514" name="Picture 1"/>
+            <wp:cNvGraphicFramePr>
+              <a:graphicFrameLocks xmlns:a="http://schemas.openxmlformats.org/drawingml/2006/main" noChangeAspect="1"/>
+            </wp:cNvGraphicFramePr>
+            <a:graphic xmlns:a="http://schemas.openxmlformats.org/drawingml/2006/main">
+              <a:graphicData uri="http://schemas.openxmlformats.org/drawingml/2006/picture">
+                <pic:pic xmlns:pic="http://schemas.openxmlformats.org/drawingml/2006/picture">
+                  <pic:nvPicPr>
+                    <pic:cNvPr id="1511012514" name=""/>
+                    <pic:cNvPicPr/>
+                  </pic:nvPicPr>
+                  <pic:blipFill>
+                    <a:blip r:embed="rId20"/>
+                    <a:stretch>
+                      <a:fillRect/>
+                    </a:stretch>
+                  </pic:blipFill>
+                  <pic:spPr>
+                    <a:xfrm>
+                      <a:off x="0" y="0"/>
+                      <a:ext cx="4848225" cy="3095625"/>
+                    </a:xfrm>
+                    <a:prstGeom prst="rect">
+                      <a:avLst/>
+                    </a:prstGeom>
+                  </pic:spPr>
+                </pic:pic>
+              </a:graphicData>
+            </a:graphic>
+          </wp:inline>
+        </w:drawing>
+      </w:r>
+    </w:p>
+    <w:p>
+      <w:pPr>
+        <w:pStyle w:val="Heading3"/>
+      </w:pPr>
+      <w:r>
+        <w:t>Effects</w:t>
+      </w:r>
+    </w:p>
+    <w:p>
+      <w:pPr>
+        <w:pStyle w:val="ListParagraph"/>
+        <w:numPr>
+          <w:ilvl w:val="0"/>
+          <w:numId w:val="54"/>
+        </w:numPr>
+      </w:pPr>
+      <w:r>
+        <w:t xml:space="preserve">Open effects file and </w:t>
+      </w:r>
+    </w:p>
+    <w:p>
+      <w:pPr>
+        <w:ind w:left="360"/>
+      </w:pPr>
+      <w:r>
+        <w:rPr>
+          <w:noProof/>
+        </w:rPr>
+        <w:lastRenderedPageBreak/>
+        <w:drawing>
+          <wp:inline distT="0" distB="0" distL="0" distR="0" wp14:anchorId="04375870" wp14:editId="6389EB5C">
+            <wp:extent cx="6189345" cy="5163820"/>
+            <wp:effectExtent l="0" t="0" r="0" b="0"/>
+            <wp:docPr id="1273222102" name="Picture 1"/>
+            <wp:cNvGraphicFramePr>
+              <a:graphicFrameLocks xmlns:a="http://schemas.openxmlformats.org/drawingml/2006/main" noChangeAspect="1"/>
+            </wp:cNvGraphicFramePr>
+            <a:graphic xmlns:a="http://schemas.openxmlformats.org/drawingml/2006/main">
+              <a:graphicData uri="http://schemas.openxmlformats.org/drawingml/2006/picture">
+                <pic:pic xmlns:pic="http://schemas.openxmlformats.org/drawingml/2006/picture">
+                  <pic:nvPicPr>
+                    <pic:cNvPr id="1273222102" name=""/>
+                    <pic:cNvPicPr/>
+                  </pic:nvPicPr>
+                  <pic:blipFill>
+                    <a:blip r:embed="rId21"/>
+                    <a:stretch>
+                      <a:fillRect/>
+                    </a:stretch>
+                  </pic:blipFill>
+                  <pic:spPr>
+                    <a:xfrm>
+                      <a:off x="0" y="0"/>
+                      <a:ext cx="6189345" cy="5163820"/>
+                    </a:xfrm>
+                    <a:prstGeom prst="rect">
+                      <a:avLst/>
+                    </a:prstGeom>
+                  </pic:spPr>
+                </pic:pic>
+              </a:graphicData>
+            </a:graphic>
+          </wp:inline>
+        </w:drawing>
+      </w:r>
+    </w:p>
+    <w:p>
+      <w:pPr>
+        <w:ind w:left="360"/>
+      </w:pPr>
+      <w:r>
+        <w:rPr>
+          <w:noProof/>
+        </w:rPr>
+        <w:drawing>
+          <wp:inline distT="0" distB="0" distL="0" distR="0" wp14:anchorId="01DFE455" wp14:editId="7E4A429E">
+            <wp:extent cx="6189345" cy="2366010"/>
+            <wp:effectExtent l="0" t="0" r="0" b="0"/>
+            <wp:docPr id="446068567" name="Picture 1"/>
+            <wp:cNvGraphicFramePr>
+              <a:graphicFrameLocks xmlns:a="http://schemas.openxmlformats.org/drawingml/2006/main" noChangeAspect="1"/>
+            </wp:cNvGraphicFramePr>
+            <a:graphic xmlns:a="http://schemas.openxmlformats.org/drawingml/2006/main">
+              <a:graphicData uri="http://schemas.openxmlformats.org/drawingml/2006/picture">
+                <pic:pic xmlns:pic="http://schemas.openxmlformats.org/drawingml/2006/picture">
+                  <pic:nvPicPr>
+                    <pic:cNvPr id="446068567" name=""/>
+                    <pic:cNvPicPr/>
+                  </pic:nvPicPr>
+                  <pic:blipFill>
+                    <a:blip r:embed="rId22"/>
+                    <a:stretch>
+                      <a:fillRect/>
+                    </a:stretch>
+                  </pic:blipFill>
+                  <pic:spPr>
+                    <a:xfrm>
+                      <a:off x="0" y="0"/>
+                      <a:ext cx="6189345" cy="2366010"/>
+                    </a:xfrm>
+                    <a:prstGeom prst="rect">
+                      <a:avLst/>
+                    </a:prstGeom>
+                  </pic:spPr>
+                </pic:pic>
+              </a:graphicData>
+            </a:graphic>
+          </wp:inline>
+        </w:drawing>
+      </w:r>
+    </w:p>
+    <w:p>
+      <w:pPr>
+        <w:pStyle w:val="ListParagraph"/>
+      </w:pPr>
+    </w:p>
+    <w:p>
+      <w:pPr>
+        <w:pStyle w:val="Heading3"/>
+      </w:pPr>
+      <w:r>
+        <w:lastRenderedPageBreak/>
+        <w:t>Selector</w:t>
+      </w:r>
+    </w:p>
+    <w:p>
+      <w:pPr>
+        <w:pStyle w:val="ListParagraph"/>
+        <w:numPr>
+          <w:ilvl w:val="0"/>
+          <w:numId w:val="54"/>
+        </w:numPr>
+      </w:pPr>
+      <w:r>
+        <w:t xml:space="preserve">Go to auth selector </w:t>
+      </w:r>
+    </w:p>
+    <w:p>
+      <w:pPr>
+        <w:pStyle w:val="ListParagraph"/>
+      </w:pPr>
+      <w:r>
+        <w:rPr>
+          <w:noProof/>
+        </w:rPr>
+        <w:drawing>
+          <wp:inline distT="0" distB="0" distL="0" distR="0" wp14:anchorId="0050D53A" wp14:editId="3810BCDB">
+            <wp:extent cx="3705225" cy="1038225"/>
+            <wp:effectExtent l="0" t="0" r="9525" b="9525"/>
+            <wp:docPr id="324422357" name="Picture 1"/>
+            <wp:cNvGraphicFramePr>
+              <a:graphicFrameLocks xmlns:a="http://schemas.openxmlformats.org/drawingml/2006/main" noChangeAspect="1"/>
+            </wp:cNvGraphicFramePr>
+            <a:graphic xmlns:a="http://schemas.openxmlformats.org/drawingml/2006/main">
+              <a:graphicData uri="http://schemas.openxmlformats.org/drawingml/2006/picture">
+                <pic:pic xmlns:pic="http://schemas.openxmlformats.org/drawingml/2006/picture">
+                  <pic:nvPicPr>
+                    <pic:cNvPr id="324422357" name=""/>
+                    <pic:cNvPicPr/>
+                  </pic:nvPicPr>
+                  <pic:blipFill>
+                    <a:blip r:embed="rId23"/>
+                    <a:stretch>
+                      <a:fillRect/>
+                    </a:stretch>
+                  </pic:blipFill>
+                  <pic:spPr>
+                    <a:xfrm>
+                      <a:off x="0" y="0"/>
+                      <a:ext cx="3705225" cy="1038225"/>
+                    </a:xfrm>
+                    <a:prstGeom prst="rect">
+                      <a:avLst/>
+                    </a:prstGeom>
+                  </pic:spPr>
+                </pic:pic>
+              </a:graphicData>
+            </a:graphic>
+          </wp:inline>
+        </w:drawing>
+      </w:r>
+    </w:p>
+    <w:p>
+      <w:pPr>
+        <w:pStyle w:val="ListParagraph"/>
+        <w:numPr>
+          <w:ilvl w:val="0"/>
+          <w:numId w:val="54"/>
+        </w:numPr>
+      </w:pPr>
+    </w:p>
+    <w:p>
+      <w:pPr>
+        <w:pStyle w:val="ListParagraph"/>
+      </w:pPr>
+    </w:p>
+    <w:p>
+      <w:pPr>
+        <w:pStyle w:val="Heading2"/>
+        <w:rPr>
+          <w:b/>
+          <w:bCs w:val="0"/>
+        </w:rPr>
+      </w:pPr>
+      <w:r>
+        <w:rPr>
+          <w:b/>
+          <w:bCs w:val="0"/>
+        </w:rPr>
+        <w:t>A</w:t>
+      </w:r>
+      <w:r>
+        <w:rPr>
+          <w:b/>
+          <w:bCs w:val="0"/>
+        </w:rPr>
+        <w:t>pp state and register state</w:t>
+      </w:r>
+    </w:p>
+    <w:p>
+      <w:pPr>
+        <w:pStyle w:val="ListParagraph"/>
+        <w:numPr>
+          <w:ilvl w:val="0"/>
+          <w:numId w:val="54"/>
+        </w:numPr>
+      </w:pPr>
+      <w:r>
+        <w:t xml:space="preserve">Auth state </w:t>
+      </w:r>
+      <w:r>
+        <w:t>should be available among</w:t>
+      </w:r>
+      <w:r>
+        <w:t xml:space="preserve"> all the component</w:t>
+      </w:r>
+      <w:r>
+        <w:t>s</w:t>
+      </w:r>
+      <w:r>
+        <w:t>, so we need to make it global</w:t>
+      </w:r>
+    </w:p>
+    <w:p>
+      <w:pPr>
+        <w:pStyle w:val="ListParagraph"/>
+      </w:pPr>
+      <w:r>
+        <w:t>Create app state folder for one global state</w:t>
+      </w:r>
+    </w:p>
+    <w:p>
+      <w:pPr>
+        <w:pStyle w:val="ListParagraph"/>
+      </w:pPr>
+      <w:r>
+        <w:rPr>
+          <w:noProof/>
+        </w:rPr>
+        <w:drawing>
+          <wp:inline distT="0" distB="0" distL="0" distR="0" wp14:anchorId="363BDD81" wp14:editId="31AD6426">
+            <wp:extent cx="2543175" cy="1076325"/>
+            <wp:effectExtent l="0" t="0" r="9525" b="9525"/>
+            <wp:docPr id="1503757620" name="Picture 1"/>
+            <wp:cNvGraphicFramePr>
+              <a:graphicFrameLocks xmlns:a="http://schemas.openxmlformats.org/drawingml/2006/main" noChangeAspect="1"/>
+            </wp:cNvGraphicFramePr>
+            <a:graphic xmlns:a="http://schemas.openxmlformats.org/drawingml/2006/main">
+              <a:graphicData uri="http://schemas.openxmlformats.org/drawingml/2006/picture">
+                <pic:pic xmlns:pic="http://schemas.openxmlformats.org/drawingml/2006/picture">
+                  <pic:nvPicPr>
+                    <pic:cNvPr id="1503757620" name=""/>
+                    <pic:cNvPicPr/>
+                  </pic:nvPicPr>
+                  <pic:blipFill>
+                    <a:blip r:embed="rId24"/>
+                    <a:stretch>
+                      <a:fillRect/>
+                    </a:stretch>
+                  </pic:blipFill>
+                  <pic:spPr>
+                    <a:xfrm>
+                      <a:off x="0" y="0"/>
+                      <a:ext cx="2543175" cy="1076325"/>
+                    </a:xfrm>
+                    <a:prstGeom prst="rect">
+                      <a:avLst/>
+                    </a:prstGeom>
+                  </pic:spPr>
+                </pic:pic>
+              </a:graphicData>
+            </a:graphic>
+          </wp:inline>
+        </w:drawing>
+      </w:r>
+    </w:p>
+    <w:p>
+      <w:pPr>
+        <w:pStyle w:val="ListParagraph"/>
+      </w:pPr>
+      <w:r>
+        <w:rPr>
+          <w:noProof/>
+        </w:rPr>
+        <w:drawing>
+          <wp:inline distT="0" distB="0" distL="0" distR="0" wp14:anchorId="42EE13A1" wp14:editId="4273E0A7">
+            <wp:extent cx="5276850" cy="2647950"/>
+            <wp:effectExtent l="0" t="0" r="0" b="0"/>
+            <wp:docPr id="1872403179" name="Picture 1"/>
+            <wp:cNvGraphicFramePr>
+              <a:graphicFrameLocks xmlns:a="http://schemas.openxmlformats.org/drawingml/2006/main" noChangeAspect="1"/>
+            </wp:cNvGraphicFramePr>
+            <a:graphic xmlns:a="http://schemas.openxmlformats.org/drawingml/2006/main">
+              <a:graphicData uri="http://schemas.openxmlformats.org/drawingml/2006/picture">
+                <pic:pic xmlns:pic="http://schemas.openxmlformats.org/drawingml/2006/picture">
+                  <pic:nvPicPr>
+                    <pic:cNvPr id="1872403179" name=""/>
+                    <pic:cNvPicPr/>
+                  </pic:nvPicPr>
+                  <pic:blipFill>
+                    <a:blip r:embed="rId25"/>
+                    <a:stretch>
+                      <a:fillRect/>
+                    </a:stretch>
+                  </pic:blipFill>
+                  <pic:spPr>
+                    <a:xfrm>
+                      <a:off x="0" y="0"/>
+                      <a:ext cx="5276850" cy="2647950"/>
+                    </a:xfrm>
+                    <a:prstGeom prst="rect">
+                      <a:avLst/>
+                    </a:prstGeom>
+                  </pic:spPr>
+                </pic:pic>
+              </a:graphicData>
+            </a:graphic>
+          </wp:inline>
+        </w:drawing>
+      </w:r>
+    </w:p>
+    <w:p>
+      <w:pPr>
+        <w:pStyle w:val="ListParagraph"/>
+      </w:pPr>
+    </w:p>
+    <w:p>
+      <w:pPr>
+        <w:pStyle w:val="ListParagraph"/>
+      </w:pPr>
+    </w:p>
+    <w:p>
+      <w:pPr>
+        <w:pStyle w:val="ListParagraph"/>
+        <w:numPr>
+          <w:ilvl w:val="0"/>
+          <w:numId w:val="54"/>
+        </w:numPr>
+      </w:pPr>
+      <w:r>
+        <w:t>Now add feature effect of auth, on auth module</w:t>
+      </w:r>
+    </w:p>
+    <w:p>
+      <w:pPr>
+        <w:pStyle w:val="ListParagraph"/>
+      </w:pPr>
+      <w:r>
+        <w:rPr>
+          <w:noProof/>
+        </w:rPr>
+        <w:lastRenderedPageBreak/>
+        <w:drawing>
+          <wp:inline distT="0" distB="0" distL="0" distR="0" wp14:anchorId="04BF086D" wp14:editId="2FB2DF8B">
+            <wp:extent cx="3962400" cy="2524125"/>
+            <wp:effectExtent l="0" t="0" r="0" b="9525"/>
+            <wp:docPr id="194587039" name="Picture 1"/>
+            <wp:cNvGraphicFramePr>
+              <a:graphicFrameLocks xmlns:a="http://schemas.openxmlformats.org/drawingml/2006/main" noChangeAspect="1"/>
+            </wp:cNvGraphicFramePr>
+            <a:graphic xmlns:a="http://schemas.openxmlformats.org/drawingml/2006/main">
+              <a:graphicData uri="http://schemas.openxmlformats.org/drawingml/2006/picture">
+                <pic:pic xmlns:pic="http://schemas.openxmlformats.org/drawingml/2006/picture">
+                  <pic:nvPicPr>
+                    <pic:cNvPr id="194587039" name=""/>
+                    <pic:cNvPicPr/>
+                  </pic:nvPicPr>
+                  <pic:blipFill>
+                    <a:blip r:embed="rId26"/>
+                    <a:stretch>
+                      <a:fillRect/>
+                    </a:stretch>
+                  </pic:blipFill>
+                  <pic:spPr>
+                    <a:xfrm>
+                      <a:off x="0" y="0"/>
+                      <a:ext cx="3962400" cy="2524125"/>
+                    </a:xfrm>
+                    <a:prstGeom prst="rect">
+                      <a:avLst/>
+                    </a:prstGeom>
+                  </pic:spPr>
+                </pic:pic>
+              </a:graphicData>
+            </a:graphic>
+          </wp:inline>
+        </w:drawing>
+      </w:r>
+    </w:p>
+    <w:p>
+      <w:pPr>
+        <w:pStyle w:val="ListParagraph"/>
+        <w:numPr>
+          <w:ilvl w:val="0"/>
+          <w:numId w:val="54"/>
+        </w:numPr>
+      </w:pPr>
+    </w:p>
+    <w:p>
+      <w:pPr>
+        <w:pStyle w:val="ListParagraph"/>
+      </w:pPr>
+    </w:p>
+    <w:p>
+      <w:pPr>
+        <w:pStyle w:val="ListParagraph"/>
+      </w:pPr>
+    </w:p>
+    <w:p>
+      <w:pPr>
+        <w:pStyle w:val="ListParagraph"/>
+      </w:pPr>
+    </w:p>
+    <w:p>
+      <w:pPr>
+        <w:pStyle w:val="ListParagraph"/>
+        <w:numPr>
+          <w:ilvl w:val="0"/>
+          <w:numId w:val="54"/>
+        </w:numPr>
+      </w:pPr>
+      <w:r>
+        <w:t>Go to app module (main module)</w:t>
+      </w:r>
+    </w:p>
+    <w:p>
+      <w:pPr>
+        <w:pStyle w:val="ListParagraph"/>
+      </w:pPr>
+      <w:r>
+        <w:rPr>
+          <w:noProof/>
+        </w:rPr>
+        <w:drawing>
+          <wp:inline distT="0" distB="0" distL="0" distR="0" wp14:anchorId="21426230" wp14:editId="0ABD929F">
+            <wp:extent cx="5324475" cy="3457575"/>
+            <wp:effectExtent l="0" t="0" r="9525" b="9525"/>
+            <wp:docPr id="2083369074" name="Picture 1"/>
+            <wp:cNvGraphicFramePr>
+              <a:graphicFrameLocks xmlns:a="http://schemas.openxmlformats.org/drawingml/2006/main" noChangeAspect="1"/>
+            </wp:cNvGraphicFramePr>
+            <a:graphic xmlns:a="http://schemas.openxmlformats.org/drawingml/2006/main">
+              <a:graphicData uri="http://schemas.openxmlformats.org/drawingml/2006/picture">
+                <pic:pic xmlns:pic="http://schemas.openxmlformats.org/drawingml/2006/picture">
+                  <pic:nvPicPr>
+                    <pic:cNvPr id="2083369074" name=""/>
+                    <pic:cNvPicPr/>
+                  </pic:nvPicPr>
+                  <pic:blipFill>
+                    <a:blip r:embed="rId27"/>
+                    <a:stretch>
+                      <a:fillRect/>
+                    </a:stretch>
+                  </pic:blipFill>
+                  <pic:spPr>
+                    <a:xfrm>
+                      <a:off x="0" y="0"/>
+                      <a:ext cx="5324475" cy="3457575"/>
+                    </a:xfrm>
+                    <a:prstGeom prst="rect">
+                      <a:avLst/>
+                    </a:prstGeom>
+                  </pic:spPr>
+                </pic:pic>
+              </a:graphicData>
+            </a:graphic>
+          </wp:inline>
+        </w:drawing>
+      </w:r>
+    </w:p>
+    <w:p>
+      <w:pPr>
+        <w:pStyle w:val="ListParagraph"/>
+      </w:pPr>
+    </w:p>
+    <w:p>
+      <w:pPr>
+        <w:pStyle w:val="ListParagraph"/>
+      </w:pPr>
+    </w:p>
+    <w:p>
+      <w:pPr>
+        <w:pStyle w:val="ListParagraph"/>
+      </w:pPr>
+    </w:p>
+    <w:p>
+      <w:pPr>
+        <w:pStyle w:val="ListParagraph"/>
+      </w:pPr>
+    </w:p>
+    <w:p>
+      <w:pPr>
+        <w:pStyle w:val="ListParagraph"/>
+        <w:numPr>
+          <w:ilvl w:val="0"/>
+          <w:numId w:val="54"/>
+        </w:numPr>
+      </w:pPr>
+      <w:r>
+        <w:lastRenderedPageBreak/>
+        <w:t>If use provide valid login and username, we get this</w:t>
+      </w:r>
+    </w:p>
+    <w:p>
+      <w:pPr>
+        <w:pStyle w:val="ListParagraph"/>
+      </w:pPr>
+      <w:r>
+        <w:rPr>
+          <w:noProof/>
+        </w:rPr>
+        <w:drawing>
+          <wp:inline distT="0" distB="0" distL="0" distR="0" wp14:anchorId="284D4774" wp14:editId="37BAF0A7">
+            <wp:extent cx="3676650" cy="2333625"/>
+            <wp:effectExtent l="0" t="0" r="0" b="9525"/>
+            <wp:docPr id="100849043" name="Picture 1"/>
+            <wp:cNvGraphicFramePr>
+              <a:graphicFrameLocks xmlns:a="http://schemas.openxmlformats.org/drawingml/2006/main" noChangeAspect="1"/>
+            </wp:cNvGraphicFramePr>
+            <a:graphic xmlns:a="http://schemas.openxmlformats.org/drawingml/2006/main">
+              <a:graphicData uri="http://schemas.openxmlformats.org/drawingml/2006/picture">
+                <pic:pic xmlns:pic="http://schemas.openxmlformats.org/drawingml/2006/picture">
+                  <pic:nvPicPr>
+                    <pic:cNvPr id="100849043" name=""/>
+                    <pic:cNvPicPr/>
+                  </pic:nvPicPr>
+                  <pic:blipFill>
+                    <a:blip r:embed="rId28"/>
+                    <a:stretch>
+                      <a:fillRect/>
+                    </a:stretch>
+                  </pic:blipFill>
+                  <pic:spPr>
+                    <a:xfrm>
+                      <a:off x="0" y="0"/>
+                      <a:ext cx="3676650" cy="2333625"/>
+                    </a:xfrm>
+                    <a:prstGeom prst="rect">
+                      <a:avLst/>
+                    </a:prstGeom>
+                  </pic:spPr>
+                </pic:pic>
+              </a:graphicData>
+            </a:graphic>
+          </wp:inline>
+        </w:drawing>
+      </w:r>
+    </w:p>
+    <w:p>
+      <w:pPr>
+        <w:pStyle w:val="ListParagraph"/>
+      </w:pPr>
+    </w:p>
+    <w:p>
+      <w:pPr>
+        <w:pStyle w:val="ListParagraph"/>
+      </w:pPr>
+    </w:p>
+    <w:p>
+      <w:pPr>
+        <w:pStyle w:val="ListParagraph"/>
+      </w:pPr>
+    </w:p>
+    <w:p>
+      <w:pPr>
+        <w:pStyle w:val="Heading2"/>
+        <w:rPr>
+          <w:b/>
+          <w:bCs w:val="0"/>
+        </w:rPr>
+      </w:pPr>
+      <w:r>
+        <w:rPr>
+          <w:b/>
+          <w:bCs w:val="0"/>
+        </w:rPr>
+        <w:t>Save token in store</w:t>
+      </w:r>
+    </w:p>
+    <w:p>
+      <w:pPr>
+        <w:pStyle w:val="ListParagraph"/>
+        <w:numPr>
+          <w:ilvl w:val="0"/>
+          <w:numId w:val="54"/>
+        </w:numPr>
+      </w:pPr>
+      <w:r>
+        <w:t>Go to reducer and update reducer</w:t>
+      </w:r>
+    </w:p>
+    <w:p>
+      <w:pPr>
+        <w:pStyle w:val="ListParagraph"/>
+      </w:pPr>
+      <w:r>
+        <w:rPr>
+          <w:noProof/>
+        </w:rPr>
+        <w:drawing>
+          <wp:inline distT="0" distB="0" distL="0" distR="0" wp14:anchorId="228C6818" wp14:editId="7F821F35">
+            <wp:extent cx="4962525" cy="4095750"/>
+            <wp:effectExtent l="0" t="0" r="9525" b="0"/>
+            <wp:docPr id="1475369497" name="Picture 1"/>
+            <wp:cNvGraphicFramePr>
+              <a:graphicFrameLocks xmlns:a="http://schemas.openxmlformats.org/drawingml/2006/main" noChangeAspect="1"/>
+            </wp:cNvGraphicFramePr>
+            <a:graphic xmlns:a="http://schemas.openxmlformats.org/drawingml/2006/main">
+              <a:graphicData uri="http://schemas.openxmlformats.org/drawingml/2006/picture">
+                <pic:pic xmlns:pic="http://schemas.openxmlformats.org/drawingml/2006/picture">
+                  <pic:nvPicPr>
+                    <pic:cNvPr id="1475369497" name=""/>
+                    <pic:cNvPicPr/>
+                  </pic:nvPicPr>
+                  <pic:blipFill>
+                    <a:blip r:embed="rId29"/>
+                    <a:stretch>
+                      <a:fillRect/>
+                    </a:stretch>
+                  </pic:blipFill>
+                  <pic:spPr>
+                    <a:xfrm>
+                      <a:off x="0" y="0"/>
+                      <a:ext cx="4962525" cy="4095750"/>
+                    </a:xfrm>
+                    <a:prstGeom prst="rect">
+                      <a:avLst/>
+                    </a:prstGeom>
+                  </pic:spPr>
+                </pic:pic>
+              </a:graphicData>
+            </a:graphic>
+          </wp:inline>
+        </w:drawing>
+      </w:r>
+    </w:p>
+    <w:p>
+      <w:pPr>
+        <w:pStyle w:val="ListParagraph"/>
+        <w:numPr>
+          <w:ilvl w:val="0"/>
+          <w:numId w:val="54"/>
+        </w:numPr>
+      </w:pPr>
+    </w:p>
+    <w:p/>
     <w:sectPr>
-      <w:headerReference w:type="default" r:id="rId11"/>
-      <w:footerReference w:type="default" r:id="rId12"/>
+      <w:headerReference w:type="default" r:id="rId30"/>
+      <w:footerReference w:type="default" r:id="rId31"/>
       <w:pgSz w:w="11907" w:h="16839" w:code="9"/>
       <w:pgMar w:top="1440" w:right="1080" w:bottom="1440" w:left="1080" w:header="720" w:footer="720" w:gutter="0"/>
       <w:pgBorders w:offsetFrom="page">
@@ -1991,6 +3350,119 @@
     </w:lvl>
   </w:abstractNum>
   <w:abstractNum w:abstractNumId="13" w15:restartNumberingAfterBreak="0">
+    <w:nsid w:val="22C508AF"/>
+    <w:multiLevelType w:val="hybridMultilevel"/>
+    <w:tmpl w:val="A8207326"/>
+    <w:lvl w:ilvl="0" w:tplc="0409000B">
+      <w:start w:val="1"/>
+      <w:numFmt w:val="bullet"/>
+      <w:lvlText w:val=""/>
+      <w:lvlJc w:val="left"/>
+      <w:pPr>
+        <w:ind w:left="1440" w:hanging="360"/>
+      </w:pPr>
+      <w:rPr>
+        <w:rFonts w:ascii="Wingdings" w:hAnsi="Wingdings" w:hint="default"/>
+      </w:rPr>
+    </w:lvl>
+    <w:lvl w:ilvl="1" w:tplc="04090003" w:tentative="1">
+      <w:start w:val="1"/>
+      <w:numFmt w:val="bullet"/>
+      <w:lvlText w:val="o"/>
+      <w:lvlJc w:val="left"/>
+      <w:pPr>
+        <w:ind w:left="2160" w:hanging="360"/>
+      </w:pPr>
+      <w:rPr>
+        <w:rFonts w:ascii="Courier New" w:hAnsi="Courier New" w:cs="Courier New" w:hint="default"/>
+      </w:rPr>
+    </w:lvl>
+    <w:lvl w:ilvl="2" w:tplc="04090005" w:tentative="1">
+      <w:start w:val="1"/>
+      <w:numFmt w:val="bullet"/>
+      <w:lvlText w:val=""/>
+      <w:lvlJc w:val="left"/>
+      <w:pPr>
+        <w:ind w:left="2880" w:hanging="360"/>
+      </w:pPr>
+      <w:rPr>
+        <w:rFonts w:ascii="Wingdings" w:hAnsi="Wingdings" w:hint="default"/>
+      </w:rPr>
+    </w:lvl>
+    <w:lvl w:ilvl="3" w:tplc="04090001" w:tentative="1">
+      <w:start w:val="1"/>
+      <w:numFmt w:val="bullet"/>
+      <w:lvlText w:val=""/>
+      <w:lvlJc w:val="left"/>
+      <w:pPr>
+        <w:ind w:left="3600" w:hanging="360"/>
+      </w:pPr>
+      <w:rPr>
+        <w:rFonts w:ascii="Symbol" w:hAnsi="Symbol" w:hint="default"/>
+      </w:rPr>
+    </w:lvl>
+    <w:lvl w:ilvl="4" w:tplc="04090003" w:tentative="1">
+      <w:start w:val="1"/>
+      <w:numFmt w:val="bullet"/>
+      <w:lvlText w:val="o"/>
+      <w:lvlJc w:val="left"/>
+      <w:pPr>
+        <w:ind w:left="4320" w:hanging="360"/>
+      </w:pPr>
+      <w:rPr>
+        <w:rFonts w:ascii="Courier New" w:hAnsi="Courier New" w:cs="Courier New" w:hint="default"/>
+      </w:rPr>
+    </w:lvl>
+    <w:lvl w:ilvl="5" w:tplc="04090005" w:tentative="1">
+      <w:start w:val="1"/>
+      <w:numFmt w:val="bullet"/>
+      <w:lvlText w:val=""/>
+      <w:lvlJc w:val="left"/>
+      <w:pPr>
+        <w:ind w:left="5040" w:hanging="360"/>
+      </w:pPr>
+      <w:rPr>
+        <w:rFonts w:ascii="Wingdings" w:hAnsi="Wingdings" w:hint="default"/>
+      </w:rPr>
+    </w:lvl>
+    <w:lvl w:ilvl="6" w:tplc="04090001" w:tentative="1">
+      <w:start w:val="1"/>
+      <w:numFmt w:val="bullet"/>
+      <w:lvlText w:val=""/>
+      <w:lvlJc w:val="left"/>
+      <w:pPr>
+        <w:ind w:left="5760" w:hanging="360"/>
+      </w:pPr>
+      <w:rPr>
+        <w:rFonts w:ascii="Symbol" w:hAnsi="Symbol" w:hint="default"/>
+      </w:rPr>
+    </w:lvl>
+    <w:lvl w:ilvl="7" w:tplc="04090003" w:tentative="1">
+      <w:start w:val="1"/>
+      <w:numFmt w:val="bullet"/>
+      <w:lvlText w:val="o"/>
+      <w:lvlJc w:val="left"/>
+      <w:pPr>
+        <w:ind w:left="6480" w:hanging="360"/>
+      </w:pPr>
+      <w:rPr>
+        <w:rFonts w:ascii="Courier New" w:hAnsi="Courier New" w:cs="Courier New" w:hint="default"/>
+      </w:rPr>
+    </w:lvl>
+    <w:lvl w:ilvl="8" w:tplc="04090005" w:tentative="1">
+      <w:start w:val="1"/>
+      <w:numFmt w:val="bullet"/>
+      <w:lvlText w:val=""/>
+      <w:lvlJc w:val="left"/>
+      <w:pPr>
+        <w:ind w:left="7200" w:hanging="360"/>
+      </w:pPr>
+      <w:rPr>
+        <w:rFonts w:ascii="Wingdings" w:hAnsi="Wingdings" w:hint="default"/>
+      </w:rPr>
+    </w:lvl>
+  </w:abstractNum>
+  <w:abstractNum w:abstractNumId="14" w15:restartNumberingAfterBreak="0">
     <w:nsid w:val="2AEA0850"/>
     <w:multiLevelType w:val="hybridMultilevel"/>
     <w:tmpl w:val="DCDEB966"/>
@@ -2103,7 +3575,7 @@
       </w:rPr>
     </w:lvl>
   </w:abstractNum>
-  <w:abstractNum w:abstractNumId="14" w15:restartNumberingAfterBreak="0">
+  <w:abstractNum w:abstractNumId="15" w15:restartNumberingAfterBreak="0">
     <w:nsid w:val="2C8F2EF6"/>
     <w:multiLevelType w:val="hybridMultilevel"/>
     <w:tmpl w:val="98B24AAE"/>
@@ -2216,7 +3688,7 @@
       </w:rPr>
     </w:lvl>
   </w:abstractNum>
-  <w:abstractNum w:abstractNumId="15" w15:restartNumberingAfterBreak="0">
+  <w:abstractNum w:abstractNumId="16" w15:restartNumberingAfterBreak="0">
     <w:nsid w:val="2D4F67E5"/>
     <w:multiLevelType w:val="hybridMultilevel"/>
     <w:tmpl w:val="1812DD42"/>
@@ -2329,7 +3801,7 @@
       </w:rPr>
     </w:lvl>
   </w:abstractNum>
-  <w:abstractNum w:abstractNumId="16" w15:restartNumberingAfterBreak="0">
+  <w:abstractNum w:abstractNumId="17" w15:restartNumberingAfterBreak="0">
     <w:nsid w:val="2E955922"/>
     <w:multiLevelType w:val="hybridMultilevel"/>
     <w:tmpl w:val="670E0B80"/>
@@ -2442,7 +3914,7 @@
       </w:rPr>
     </w:lvl>
   </w:abstractNum>
-  <w:abstractNum w:abstractNumId="17" w15:restartNumberingAfterBreak="0">
+  <w:abstractNum w:abstractNumId="18" w15:restartNumberingAfterBreak="0">
     <w:nsid w:val="36954363"/>
     <w:multiLevelType w:val="hybridMultilevel"/>
     <w:tmpl w:val="D294F8F4"/>
@@ -2555,10 +4027,10 @@
       </w:rPr>
     </w:lvl>
   </w:abstractNum>
-  <w:abstractNum w:abstractNumId="18" w15:restartNumberingAfterBreak="0">
+  <w:abstractNum w:abstractNumId="19" w15:restartNumberingAfterBreak="0">
     <w:nsid w:val="36A47BAC"/>
     <w:multiLevelType w:val="hybridMultilevel"/>
-    <w:tmpl w:val="9F167DF8"/>
+    <w:tmpl w:val="EB5483BC"/>
     <w:lvl w:ilvl="0" w:tplc="0409000B">
       <w:start w:val="1"/>
       <w:numFmt w:val="bullet"/>
@@ -2668,7 +4140,7 @@
       </w:rPr>
     </w:lvl>
   </w:abstractNum>
-  <w:abstractNum w:abstractNumId="19" w15:restartNumberingAfterBreak="0">
+  <w:abstractNum w:abstractNumId="20" w15:restartNumberingAfterBreak="0">
     <w:nsid w:val="36D9636B"/>
     <w:multiLevelType w:val="hybridMultilevel"/>
     <w:tmpl w:val="7E8884EA"/>
@@ -2781,7 +4253,7 @@
       </w:rPr>
     </w:lvl>
   </w:abstractNum>
-  <w:abstractNum w:abstractNumId="20" w15:restartNumberingAfterBreak="0">
+  <w:abstractNum w:abstractNumId="21" w15:restartNumberingAfterBreak="0">
     <w:nsid w:val="370D32AA"/>
     <w:multiLevelType w:val="hybridMultilevel"/>
     <w:tmpl w:val="E3BEA204"/>
@@ -2894,7 +4366,7 @@
       </w:rPr>
     </w:lvl>
   </w:abstractNum>
-  <w:abstractNum w:abstractNumId="21" w15:restartNumberingAfterBreak="0">
+  <w:abstractNum w:abstractNumId="22" w15:restartNumberingAfterBreak="0">
     <w:nsid w:val="37EF0E9E"/>
     <w:multiLevelType w:val="hybridMultilevel"/>
     <w:tmpl w:val="CFE8731A"/>
@@ -3007,7 +4479,7 @@
       </w:rPr>
     </w:lvl>
   </w:abstractNum>
-  <w:abstractNum w:abstractNumId="22" w15:restartNumberingAfterBreak="0">
+  <w:abstractNum w:abstractNumId="23" w15:restartNumberingAfterBreak="0">
     <w:nsid w:val="37F61E65"/>
     <w:multiLevelType w:val="hybridMultilevel"/>
     <w:tmpl w:val="81FE6820"/>
@@ -3120,7 +4592,7 @@
       </w:rPr>
     </w:lvl>
   </w:abstractNum>
-  <w:abstractNum w:abstractNumId="23" w15:restartNumberingAfterBreak="0">
+  <w:abstractNum w:abstractNumId="24" w15:restartNumberingAfterBreak="0">
     <w:nsid w:val="392D222B"/>
     <w:multiLevelType w:val="hybridMultilevel"/>
     <w:tmpl w:val="14045780"/>
@@ -3233,7 +4705,7 @@
       </w:rPr>
     </w:lvl>
   </w:abstractNum>
-  <w:abstractNum w:abstractNumId="24" w15:restartNumberingAfterBreak="0">
+  <w:abstractNum w:abstractNumId="25" w15:restartNumberingAfterBreak="0">
     <w:nsid w:val="394B2C6F"/>
     <w:multiLevelType w:val="hybridMultilevel"/>
     <w:tmpl w:val="AA425552"/>
@@ -3346,7 +4818,7 @@
       </w:rPr>
     </w:lvl>
   </w:abstractNum>
-  <w:abstractNum w:abstractNumId="25" w15:restartNumberingAfterBreak="0">
+  <w:abstractNum w:abstractNumId="26" w15:restartNumberingAfterBreak="0">
     <w:nsid w:val="39900181"/>
     <w:multiLevelType w:val="hybridMultilevel"/>
     <w:tmpl w:val="A882EE44"/>
@@ -3459,7 +4931,7 @@
       </w:rPr>
     </w:lvl>
   </w:abstractNum>
-  <w:abstractNum w:abstractNumId="26" w15:restartNumberingAfterBreak="0">
+  <w:abstractNum w:abstractNumId="27" w15:restartNumberingAfterBreak="0">
     <w:nsid w:val="3AC4354B"/>
     <w:multiLevelType w:val="hybridMultilevel"/>
     <w:tmpl w:val="99DACB4E"/>
@@ -3572,7 +5044,7 @@
       </w:rPr>
     </w:lvl>
   </w:abstractNum>
-  <w:abstractNum w:abstractNumId="27" w15:restartNumberingAfterBreak="0">
+  <w:abstractNum w:abstractNumId="28" w15:restartNumberingAfterBreak="0">
     <w:nsid w:val="3D442323"/>
     <w:multiLevelType w:val="hybridMultilevel"/>
     <w:tmpl w:val="937A47CA"/>
@@ -3685,7 +5157,7 @@
       </w:rPr>
     </w:lvl>
   </w:abstractNum>
-  <w:abstractNum w:abstractNumId="28" w15:restartNumberingAfterBreak="0">
+  <w:abstractNum w:abstractNumId="29" w15:restartNumberingAfterBreak="0">
     <w:nsid w:val="3D470A83"/>
     <w:multiLevelType w:val="hybridMultilevel"/>
     <w:tmpl w:val="D5BAF258"/>
@@ -3798,7 +5270,120 @@
       </w:rPr>
     </w:lvl>
   </w:abstractNum>
-  <w:abstractNum w:abstractNumId="29" w15:restartNumberingAfterBreak="0">
+  <w:abstractNum w:abstractNumId="30" w15:restartNumberingAfterBreak="0">
+    <w:nsid w:val="44A40389"/>
+    <w:multiLevelType w:val="hybridMultilevel"/>
+    <w:tmpl w:val="C1A8C8E0"/>
+    <w:lvl w:ilvl="0" w:tplc="04090001">
+      <w:start w:val="1"/>
+      <w:numFmt w:val="bullet"/>
+      <w:lvlText w:val=""/>
+      <w:lvlJc w:val="left"/>
+      <w:pPr>
+        <w:ind w:left="1440" w:hanging="360"/>
+      </w:pPr>
+      <w:rPr>
+        <w:rFonts w:ascii="Symbol" w:hAnsi="Symbol" w:hint="default"/>
+      </w:rPr>
+    </w:lvl>
+    <w:lvl w:ilvl="1" w:tplc="04090003" w:tentative="1">
+      <w:start w:val="1"/>
+      <w:numFmt w:val="bullet"/>
+      <w:lvlText w:val="o"/>
+      <w:lvlJc w:val="left"/>
+      <w:pPr>
+        <w:ind w:left="2160" w:hanging="360"/>
+      </w:pPr>
+      <w:rPr>
+        <w:rFonts w:ascii="Courier New" w:hAnsi="Courier New" w:cs="Courier New" w:hint="default"/>
+      </w:rPr>
+    </w:lvl>
+    <w:lvl w:ilvl="2" w:tplc="04090005" w:tentative="1">
+      <w:start w:val="1"/>
+      <w:numFmt w:val="bullet"/>
+      <w:lvlText w:val=""/>
+      <w:lvlJc w:val="left"/>
+      <w:pPr>
+        <w:ind w:left="2880" w:hanging="360"/>
+      </w:pPr>
+      <w:rPr>
+        <w:rFonts w:ascii="Wingdings" w:hAnsi="Wingdings" w:hint="default"/>
+      </w:rPr>
+    </w:lvl>
+    <w:lvl w:ilvl="3" w:tplc="04090001" w:tentative="1">
+      <w:start w:val="1"/>
+      <w:numFmt w:val="bullet"/>
+      <w:lvlText w:val=""/>
+      <w:lvlJc w:val="left"/>
+      <w:pPr>
+        <w:ind w:left="3600" w:hanging="360"/>
+      </w:pPr>
+      <w:rPr>
+        <w:rFonts w:ascii="Symbol" w:hAnsi="Symbol" w:hint="default"/>
+      </w:rPr>
+    </w:lvl>
+    <w:lvl w:ilvl="4" w:tplc="04090003" w:tentative="1">
+      <w:start w:val="1"/>
+      <w:numFmt w:val="bullet"/>
+      <w:lvlText w:val="o"/>
+      <w:lvlJc w:val="left"/>
+      <w:pPr>
+        <w:ind w:left="4320" w:hanging="360"/>
+      </w:pPr>
+      <w:rPr>
+        <w:rFonts w:ascii="Courier New" w:hAnsi="Courier New" w:cs="Courier New" w:hint="default"/>
+      </w:rPr>
+    </w:lvl>
+    <w:lvl w:ilvl="5" w:tplc="04090005" w:tentative="1">
+      <w:start w:val="1"/>
+      <w:numFmt w:val="bullet"/>
+      <w:lvlText w:val=""/>
+      <w:lvlJc w:val="left"/>
+      <w:pPr>
+        <w:ind w:left="5040" w:hanging="360"/>
+      </w:pPr>
+      <w:rPr>
+        <w:rFonts w:ascii="Wingdings" w:hAnsi="Wingdings" w:hint="default"/>
+      </w:rPr>
+    </w:lvl>
+    <w:lvl w:ilvl="6" w:tplc="04090001" w:tentative="1">
+      <w:start w:val="1"/>
+      <w:numFmt w:val="bullet"/>
+      <w:lvlText w:val=""/>
+      <w:lvlJc w:val="left"/>
+      <w:pPr>
+        <w:ind w:left="5760" w:hanging="360"/>
+      </w:pPr>
+      <w:rPr>
+        <w:rFonts w:ascii="Symbol" w:hAnsi="Symbol" w:hint="default"/>
+      </w:rPr>
+    </w:lvl>
+    <w:lvl w:ilvl="7" w:tplc="04090003" w:tentative="1">
+      <w:start w:val="1"/>
+      <w:numFmt w:val="bullet"/>
+      <w:lvlText w:val="o"/>
+      <w:lvlJc w:val="left"/>
+      <w:pPr>
+        <w:ind w:left="6480" w:hanging="360"/>
+      </w:pPr>
+      <w:rPr>
+        <w:rFonts w:ascii="Courier New" w:hAnsi="Courier New" w:cs="Courier New" w:hint="default"/>
+      </w:rPr>
+    </w:lvl>
+    <w:lvl w:ilvl="8" w:tplc="04090005" w:tentative="1">
+      <w:start w:val="1"/>
+      <w:numFmt w:val="bullet"/>
+      <w:lvlText w:val=""/>
+      <w:lvlJc w:val="left"/>
+      <w:pPr>
+        <w:ind w:left="7200" w:hanging="360"/>
+      </w:pPr>
+      <w:rPr>
+        <w:rFonts w:ascii="Wingdings" w:hAnsi="Wingdings" w:hint="default"/>
+      </w:rPr>
+    </w:lvl>
+  </w:abstractNum>
+  <w:abstractNum w:abstractNumId="31" w15:restartNumberingAfterBreak="0">
     <w:nsid w:val="45B43E30"/>
     <w:multiLevelType w:val="hybridMultilevel"/>
     <w:tmpl w:val="D98C7906"/>
@@ -3911,7 +5496,7 @@
       </w:rPr>
     </w:lvl>
   </w:abstractNum>
-  <w:abstractNum w:abstractNumId="30" w15:restartNumberingAfterBreak="0">
+  <w:abstractNum w:abstractNumId="32" w15:restartNumberingAfterBreak="0">
     <w:nsid w:val="49DD7765"/>
     <w:multiLevelType w:val="hybridMultilevel"/>
     <w:tmpl w:val="669A8732"/>
@@ -4024,7 +5609,7 @@
       </w:rPr>
     </w:lvl>
   </w:abstractNum>
-  <w:abstractNum w:abstractNumId="31" w15:restartNumberingAfterBreak="0">
+  <w:abstractNum w:abstractNumId="33" w15:restartNumberingAfterBreak="0">
     <w:nsid w:val="4AB4322C"/>
     <w:multiLevelType w:val="hybridMultilevel"/>
     <w:tmpl w:val="E1B0DB60"/>
@@ -4137,7 +5722,7 @@
       </w:rPr>
     </w:lvl>
   </w:abstractNum>
-  <w:abstractNum w:abstractNumId="32" w15:restartNumberingAfterBreak="0">
+  <w:abstractNum w:abstractNumId="34" w15:restartNumberingAfterBreak="0">
     <w:nsid w:val="4B164BFA"/>
     <w:multiLevelType w:val="hybridMultilevel"/>
     <w:tmpl w:val="DCF89A0E"/>
@@ -4250,7 +5835,7 @@
       </w:rPr>
     </w:lvl>
   </w:abstractNum>
-  <w:abstractNum w:abstractNumId="33" w15:restartNumberingAfterBreak="0">
+  <w:abstractNum w:abstractNumId="35" w15:restartNumberingAfterBreak="0">
     <w:nsid w:val="4BCE63A3"/>
     <w:multiLevelType w:val="hybridMultilevel"/>
     <w:tmpl w:val="6CC6796A"/>
@@ -4363,7 +5948,7 @@
       </w:rPr>
     </w:lvl>
   </w:abstractNum>
-  <w:abstractNum w:abstractNumId="34" w15:restartNumberingAfterBreak="0">
+  <w:abstractNum w:abstractNumId="36" w15:restartNumberingAfterBreak="0">
     <w:nsid w:val="4FD61DC8"/>
     <w:multiLevelType w:val="hybridMultilevel"/>
     <w:tmpl w:val="59AEFE98"/>
@@ -4476,7 +6061,7 @@
       </w:rPr>
     </w:lvl>
   </w:abstractNum>
-  <w:abstractNum w:abstractNumId="35" w15:restartNumberingAfterBreak="0">
+  <w:abstractNum w:abstractNumId="37" w15:restartNumberingAfterBreak="0">
     <w:nsid w:val="50034559"/>
     <w:multiLevelType w:val="hybridMultilevel"/>
     <w:tmpl w:val="6ABC316C"/>
@@ -4589,7 +6174,7 @@
       </w:rPr>
     </w:lvl>
   </w:abstractNum>
-  <w:abstractNum w:abstractNumId="36" w15:restartNumberingAfterBreak="0">
+  <w:abstractNum w:abstractNumId="38" w15:restartNumberingAfterBreak="0">
     <w:nsid w:val="51F44822"/>
     <w:multiLevelType w:val="hybridMultilevel"/>
     <w:tmpl w:val="DD3CC79E"/>
@@ -4702,7 +6287,7 @@
       </w:rPr>
     </w:lvl>
   </w:abstractNum>
-  <w:abstractNum w:abstractNumId="37" w15:restartNumberingAfterBreak="0">
+  <w:abstractNum w:abstractNumId="39" w15:restartNumberingAfterBreak="0">
     <w:nsid w:val="53AD5429"/>
     <w:multiLevelType w:val="hybridMultilevel"/>
     <w:tmpl w:val="416C44CE"/>
@@ -4815,7 +6400,7 @@
       </w:rPr>
     </w:lvl>
   </w:abstractNum>
-  <w:abstractNum w:abstractNumId="38" w15:restartNumberingAfterBreak="0">
+  <w:abstractNum w:abstractNumId="40" w15:restartNumberingAfterBreak="0">
     <w:nsid w:val="55393377"/>
     <w:multiLevelType w:val="hybridMultilevel"/>
     <w:tmpl w:val="3C5C2938"/>
@@ -4928,7 +6513,7 @@
       </w:rPr>
     </w:lvl>
   </w:abstractNum>
-  <w:abstractNum w:abstractNumId="39" w15:restartNumberingAfterBreak="0">
+  <w:abstractNum w:abstractNumId="41" w15:restartNumberingAfterBreak="0">
     <w:nsid w:val="56DC7228"/>
     <w:multiLevelType w:val="hybridMultilevel"/>
     <w:tmpl w:val="9A320F4C"/>
@@ -5041,7 +6626,7 @@
       </w:rPr>
     </w:lvl>
   </w:abstractNum>
-  <w:abstractNum w:abstractNumId="40" w15:restartNumberingAfterBreak="0">
+  <w:abstractNum w:abstractNumId="42" w15:restartNumberingAfterBreak="0">
     <w:nsid w:val="56E25987"/>
     <w:multiLevelType w:val="hybridMultilevel"/>
     <w:tmpl w:val="15409400"/>
@@ -5154,7 +6739,7 @@
       </w:rPr>
     </w:lvl>
   </w:abstractNum>
-  <w:abstractNum w:abstractNumId="41" w15:restartNumberingAfterBreak="0">
+  <w:abstractNum w:abstractNumId="43" w15:restartNumberingAfterBreak="0">
     <w:nsid w:val="5A412A1D"/>
     <w:multiLevelType w:val="hybridMultilevel"/>
     <w:tmpl w:val="C7104884"/>
@@ -5267,7 +6852,7 @@
       </w:rPr>
     </w:lvl>
   </w:abstractNum>
-  <w:abstractNum w:abstractNumId="42" w15:restartNumberingAfterBreak="0">
+  <w:abstractNum w:abstractNumId="44" w15:restartNumberingAfterBreak="0">
     <w:nsid w:val="61D27290"/>
     <w:multiLevelType w:val="hybridMultilevel"/>
     <w:tmpl w:val="9B6AAF8E"/>
@@ -5380,7 +6965,7 @@
       </w:rPr>
     </w:lvl>
   </w:abstractNum>
-  <w:abstractNum w:abstractNumId="43" w15:restartNumberingAfterBreak="0">
+  <w:abstractNum w:abstractNumId="45" w15:restartNumberingAfterBreak="0">
     <w:nsid w:val="63BC7CB8"/>
     <w:multiLevelType w:val="hybridMultilevel"/>
     <w:tmpl w:val="83B67DAA"/>
@@ -5492,7 +7077,7 @@
       </w:rPr>
     </w:lvl>
   </w:abstractNum>
-  <w:abstractNum w:abstractNumId="44" w15:restartNumberingAfterBreak="0">
+  <w:abstractNum w:abstractNumId="46" w15:restartNumberingAfterBreak="0">
     <w:nsid w:val="6D6D3F83"/>
     <w:multiLevelType w:val="hybridMultilevel"/>
     <w:tmpl w:val="990CCE9E"/>
@@ -5605,7 +7190,7 @@
       </w:rPr>
     </w:lvl>
   </w:abstractNum>
-  <w:abstractNum w:abstractNumId="45" w15:restartNumberingAfterBreak="0">
+  <w:abstractNum w:abstractNumId="47" w15:restartNumberingAfterBreak="0">
     <w:nsid w:val="6FD50F33"/>
     <w:multiLevelType w:val="hybridMultilevel"/>
     <w:tmpl w:val="E60E49D2"/>
@@ -5718,7 +7303,7 @@
       </w:rPr>
     </w:lvl>
   </w:abstractNum>
-  <w:abstractNum w:abstractNumId="46" w15:restartNumberingAfterBreak="0">
+  <w:abstractNum w:abstractNumId="48" w15:restartNumberingAfterBreak="0">
     <w:nsid w:val="729F0387"/>
     <w:multiLevelType w:val="hybridMultilevel"/>
     <w:tmpl w:val="C7FCA752"/>
@@ -5831,7 +7416,7 @@
       </w:rPr>
     </w:lvl>
   </w:abstractNum>
-  <w:abstractNum w:abstractNumId="47" w15:restartNumberingAfterBreak="0">
+  <w:abstractNum w:abstractNumId="49" w15:restartNumberingAfterBreak="0">
     <w:nsid w:val="753A0488"/>
     <w:multiLevelType w:val="hybridMultilevel"/>
     <w:tmpl w:val="F5789508"/>
@@ -5944,7 +7529,7 @@
       </w:rPr>
     </w:lvl>
   </w:abstractNum>
-  <w:abstractNum w:abstractNumId="48" w15:restartNumberingAfterBreak="0">
+  <w:abstractNum w:abstractNumId="50" w15:restartNumberingAfterBreak="0">
     <w:nsid w:val="79F750C7"/>
     <w:multiLevelType w:val="hybridMultilevel"/>
     <w:tmpl w:val="5E0EDBA6"/>
@@ -6057,7 +7642,7 @@
       </w:rPr>
     </w:lvl>
   </w:abstractNum>
-  <w:abstractNum w:abstractNumId="49" w15:restartNumberingAfterBreak="0">
+  <w:abstractNum w:abstractNumId="51" w15:restartNumberingAfterBreak="0">
     <w:nsid w:val="7B3C7911"/>
     <w:multiLevelType w:val="hybridMultilevel"/>
     <w:tmpl w:val="98965E56"/>
@@ -6170,7 +7755,7 @@
       </w:rPr>
     </w:lvl>
   </w:abstractNum>
-  <w:abstractNum w:abstractNumId="50" w15:restartNumberingAfterBreak="0">
+  <w:abstractNum w:abstractNumId="52" w15:restartNumberingAfterBreak="0">
     <w:nsid w:val="7D5E650A"/>
     <w:multiLevelType w:val="hybridMultilevel"/>
     <w:tmpl w:val="05F4D3AA"/>
@@ -6283,7 +7868,7 @@
       </w:rPr>
     </w:lvl>
   </w:abstractNum>
-  <w:abstractNum w:abstractNumId="51" w15:restartNumberingAfterBreak="0">
+  <w:abstractNum w:abstractNumId="53" w15:restartNumberingAfterBreak="0">
     <w:nsid w:val="7DB130EF"/>
     <w:multiLevelType w:val="hybridMultilevel"/>
     <w:tmpl w:val="133C5648"/>
@@ -6396,7 +7981,7 @@
       </w:rPr>
     </w:lvl>
   </w:abstractNum>
-  <w:abstractNum w:abstractNumId="52" w15:restartNumberingAfterBreak="0">
+  <w:abstractNum w:abstractNumId="54" w15:restartNumberingAfterBreak="0">
     <w:nsid w:val="7EFF5B91"/>
     <w:multiLevelType w:val="hybridMultilevel"/>
     <w:tmpl w:val="3D1CD59A"/>
@@ -6509,7 +8094,7 @@
       </w:rPr>
     </w:lvl>
   </w:abstractNum>
-  <w:abstractNum w:abstractNumId="53" w15:restartNumberingAfterBreak="0">
+  <w:abstractNum w:abstractNumId="55" w15:restartNumberingAfterBreak="0">
     <w:nsid w:val="7FB7580E"/>
     <w:multiLevelType w:val="hybridMultilevel"/>
     <w:tmpl w:val="04CEC270"/>
@@ -6623,49 +8208,49 @@
     </w:lvl>
   </w:abstractNum>
   <w:num w:numId="1" w16cid:durableId="1960914676">
-    <w:abstractNumId w:val="23"/>
+    <w:abstractNumId w:val="24"/>
   </w:num>
   <w:num w:numId="2" w16cid:durableId="1490713687">
-    <w:abstractNumId w:val="40"/>
+    <w:abstractNumId w:val="42"/>
   </w:num>
   <w:num w:numId="3" w16cid:durableId="672420130">
-    <w:abstractNumId w:val="15"/>
+    <w:abstractNumId w:val="16"/>
   </w:num>
   <w:num w:numId="4" w16cid:durableId="1808164743">
-    <w:abstractNumId w:val="21"/>
+    <w:abstractNumId w:val="22"/>
   </w:num>
   <w:num w:numId="5" w16cid:durableId="1454711278">
-    <w:abstractNumId w:val="42"/>
+    <w:abstractNumId w:val="44"/>
   </w:num>
   <w:num w:numId="6" w16cid:durableId="1721395033">
     <w:abstractNumId w:val="3"/>
   </w:num>
   <w:num w:numId="7" w16cid:durableId="1552885639">
-    <w:abstractNumId w:val="20"/>
+    <w:abstractNumId w:val="21"/>
   </w:num>
   <w:num w:numId="8" w16cid:durableId="1852449506">
     <w:abstractNumId w:val="2"/>
   </w:num>
   <w:num w:numId="9" w16cid:durableId="63919306">
-    <w:abstractNumId w:val="27"/>
+    <w:abstractNumId w:val="28"/>
   </w:num>
   <w:num w:numId="10" w16cid:durableId="619798476">
-    <w:abstractNumId w:val="45"/>
+    <w:abstractNumId w:val="47"/>
   </w:num>
   <w:num w:numId="11" w16cid:durableId="1192720610">
-    <w:abstractNumId w:val="37"/>
+    <w:abstractNumId w:val="39"/>
   </w:num>
   <w:num w:numId="12" w16cid:durableId="816453148">
-    <w:abstractNumId w:val="38"/>
+    <w:abstractNumId w:val="40"/>
   </w:num>
   <w:num w:numId="13" w16cid:durableId="1939747621">
     <w:abstractNumId w:val="9"/>
   </w:num>
   <w:num w:numId="14" w16cid:durableId="505092968">
-    <w:abstractNumId w:val="22"/>
+    <w:abstractNumId w:val="23"/>
   </w:num>
   <w:num w:numId="15" w16cid:durableId="220139766">
-    <w:abstractNumId w:val="50"/>
+    <w:abstractNumId w:val="52"/>
   </w:num>
   <w:num w:numId="16" w16cid:durableId="503055248">
     <w:abstractNumId w:val="6"/>
@@ -6674,10 +8259,10 @@
     <w:abstractNumId w:val="0"/>
   </w:num>
   <w:num w:numId="18" w16cid:durableId="16927004">
-    <w:abstractNumId w:val="51"/>
+    <w:abstractNumId w:val="53"/>
   </w:num>
   <w:num w:numId="19" w16cid:durableId="647825835">
-    <w:abstractNumId w:val="32"/>
+    <w:abstractNumId w:val="34"/>
   </w:num>
   <w:num w:numId="20" w16cid:durableId="1151170815">
     <w:abstractNumId w:val="12"/>
@@ -6689,100 +8274,106 @@
     <w:abstractNumId w:val="10"/>
   </w:num>
   <w:num w:numId="23" w16cid:durableId="171382512">
-    <w:abstractNumId w:val="16"/>
+    <w:abstractNumId w:val="17"/>
   </w:num>
   <w:num w:numId="24" w16cid:durableId="196739102">
-    <w:abstractNumId w:val="36"/>
+    <w:abstractNumId w:val="38"/>
   </w:num>
   <w:num w:numId="25" w16cid:durableId="1518690372">
-    <w:abstractNumId w:val="44"/>
+    <w:abstractNumId w:val="46"/>
   </w:num>
   <w:num w:numId="26" w16cid:durableId="1815296501">
-    <w:abstractNumId w:val="31"/>
+    <w:abstractNumId w:val="33"/>
   </w:num>
   <w:num w:numId="27" w16cid:durableId="1105609949">
     <w:abstractNumId w:val="7"/>
   </w:num>
   <w:num w:numId="28" w16cid:durableId="374354028">
-    <w:abstractNumId w:val="49"/>
+    <w:abstractNumId w:val="51"/>
   </w:num>
   <w:num w:numId="29" w16cid:durableId="1954707219">
     <w:abstractNumId w:val="5"/>
   </w:num>
   <w:num w:numId="30" w16cid:durableId="1627278036">
+    <w:abstractNumId w:val="43"/>
+  </w:num>
+  <w:num w:numId="31" w16cid:durableId="117769645">
+    <w:abstractNumId w:val="49"/>
+  </w:num>
+  <w:num w:numId="32" w16cid:durableId="1109591210">
+    <w:abstractNumId w:val="48"/>
+  </w:num>
+  <w:num w:numId="33" w16cid:durableId="142237778">
+    <w:abstractNumId w:val="29"/>
+  </w:num>
+  <w:num w:numId="34" w16cid:durableId="1253317242">
+    <w:abstractNumId w:val="45"/>
+  </w:num>
+  <w:num w:numId="35" w16cid:durableId="1021855245">
+    <w:abstractNumId w:val="27"/>
+  </w:num>
+  <w:num w:numId="36" w16cid:durableId="648243474">
+    <w:abstractNumId w:val="15"/>
+  </w:num>
+  <w:num w:numId="37" w16cid:durableId="2098363051">
     <w:abstractNumId w:val="41"/>
   </w:num>
-  <w:num w:numId="31" w16cid:durableId="117769645">
-    <w:abstractNumId w:val="47"/>
-  </w:num>
-  <w:num w:numId="32" w16cid:durableId="1109591210">
-    <w:abstractNumId w:val="46"/>
-  </w:num>
-  <w:num w:numId="33" w16cid:durableId="142237778">
-    <w:abstractNumId w:val="28"/>
-  </w:num>
-  <w:num w:numId="34" w16cid:durableId="1253317242">
-    <w:abstractNumId w:val="43"/>
-  </w:num>
-  <w:num w:numId="35" w16cid:durableId="1021855245">
-    <w:abstractNumId w:val="26"/>
-  </w:num>
-  <w:num w:numId="36" w16cid:durableId="648243474">
-    <w:abstractNumId w:val="14"/>
-  </w:num>
-  <w:num w:numId="37" w16cid:durableId="2098363051">
-    <w:abstractNumId w:val="39"/>
-  </w:num>
   <w:num w:numId="38" w16cid:durableId="381640045">
-    <w:abstractNumId w:val="33"/>
+    <w:abstractNumId w:val="35"/>
   </w:num>
   <w:num w:numId="39" w16cid:durableId="1774982983">
-    <w:abstractNumId w:val="24"/>
+    <w:abstractNumId w:val="25"/>
   </w:num>
   <w:num w:numId="40" w16cid:durableId="703091682">
-    <w:abstractNumId w:val="35"/>
+    <w:abstractNumId w:val="37"/>
   </w:num>
   <w:num w:numId="41" w16cid:durableId="650328210">
     <w:abstractNumId w:val="1"/>
   </w:num>
   <w:num w:numId="42" w16cid:durableId="1479302435">
-    <w:abstractNumId w:val="25"/>
+    <w:abstractNumId w:val="26"/>
   </w:num>
   <w:num w:numId="43" w16cid:durableId="1461269297">
     <w:abstractNumId w:val="8"/>
   </w:num>
   <w:num w:numId="44" w16cid:durableId="712920890">
-    <w:abstractNumId w:val="17"/>
+    <w:abstractNumId w:val="18"/>
   </w:num>
   <w:num w:numId="45" w16cid:durableId="1027874184">
     <w:abstractNumId w:val="11"/>
   </w:num>
   <w:num w:numId="46" w16cid:durableId="1760590795">
-    <w:abstractNumId w:val="52"/>
+    <w:abstractNumId w:val="54"/>
   </w:num>
   <w:num w:numId="47" w16cid:durableId="894781919">
-    <w:abstractNumId w:val="13"/>
+    <w:abstractNumId w:val="14"/>
   </w:num>
   <w:num w:numId="48" w16cid:durableId="1238440943">
+    <w:abstractNumId w:val="32"/>
+  </w:num>
+  <w:num w:numId="49" w16cid:durableId="878056567">
+    <w:abstractNumId w:val="31"/>
+  </w:num>
+  <w:num w:numId="50" w16cid:durableId="782381477">
+    <w:abstractNumId w:val="36"/>
+  </w:num>
+  <w:num w:numId="51" w16cid:durableId="1757480657">
+    <w:abstractNumId w:val="20"/>
+  </w:num>
+  <w:num w:numId="52" w16cid:durableId="218832780">
+    <w:abstractNumId w:val="55"/>
+  </w:num>
+  <w:num w:numId="53" w16cid:durableId="562253541">
+    <w:abstractNumId w:val="50"/>
+  </w:num>
+  <w:num w:numId="54" w16cid:durableId="549461234">
+    <w:abstractNumId w:val="19"/>
+  </w:num>
+  <w:num w:numId="55" w16cid:durableId="430784924">
     <w:abstractNumId w:val="30"/>
   </w:num>
-  <w:num w:numId="49" w16cid:durableId="878056567">
-    <w:abstractNumId w:val="29"/>
-  </w:num>
-  <w:num w:numId="50" w16cid:durableId="782381477">
-    <w:abstractNumId w:val="34"/>
-  </w:num>
-  <w:num w:numId="51" w16cid:durableId="1757480657">
-    <w:abstractNumId w:val="19"/>
-  </w:num>
-  <w:num w:numId="52" w16cid:durableId="218832780">
-    <w:abstractNumId w:val="53"/>
-  </w:num>
-  <w:num w:numId="53" w16cid:durableId="562253541">
-    <w:abstractNumId w:val="48"/>
-  </w:num>
-  <w:num w:numId="54" w16cid:durableId="549461234">
-    <w:abstractNumId w:val="18"/>
+  <w:num w:numId="56" w16cid:durableId="1639067194">
+    <w:abstractNumId w:val="13"/>
   </w:num>
   <w:numIdMacAtCleanup w:val="29"/>
 </w:numbering>

</xml_diff>

<commit_message>
fix:hide logi when user logged in
</commit_message>
<xml_diff>
--- a/NGRX_AUTH.docx
+++ b/NGRX_AUTH.docx
@@ -165,57 +165,33 @@
           <w:highlight w:val="yellow"/>
         </w:rPr>
       </w:pPr>
-      <w:proofErr w:type="spellStart"/>
       <w:r>
         <w:rPr>
           <w:highlight w:val="yellow"/>
         </w:rPr>
-        <w:t>npm</w:t>
+        <w:t>npm install @ngrx/store</w:t>
       </w:r>
-      <w:proofErr w:type="spellEnd"/>
+    </w:p>
+    <w:p>
+      <w:pPr>
+        <w:pStyle w:val="ListParagraph"/>
+      </w:pPr>
       <w:r>
         <w:rPr>
           <w:highlight w:val="yellow"/>
         </w:rPr>
-        <w:t xml:space="preserve"> install @ngrx/store</w:t>
+        <w:t>npm install @ngrx/store-devtools --save</w:t>
       </w:r>
     </w:p>
     <w:p>
       <w:pPr>
         <w:pStyle w:val="ListParagraph"/>
       </w:pPr>
-      <w:proofErr w:type="spellStart"/>
       <w:r>
         <w:rPr>
           <w:highlight w:val="yellow"/>
         </w:rPr>
-        <w:t>npm</w:t>
-      </w:r>
-      <w:proofErr w:type="spellEnd"/>
-      <w:r>
-        <w:rPr>
-          <w:highlight w:val="yellow"/>
-        </w:rPr>
-        <w:t xml:space="preserve"> install @ngrx/store-devtools --save</w:t>
-      </w:r>
-    </w:p>
-    <w:p>
-      <w:pPr>
-        <w:pStyle w:val="ListParagraph"/>
-      </w:pPr>
-      <w:proofErr w:type="spellStart"/>
-      <w:r>
-        <w:rPr>
-          <w:highlight w:val="yellow"/>
-        </w:rPr>
-        <w:t>npm</w:t>
-      </w:r>
-      <w:proofErr w:type="spellEnd"/>
-      <w:r>
-        <w:rPr>
-          <w:highlight w:val="yellow"/>
-        </w:rPr>
-        <w:t xml:space="preserve"> install @ngrx/effects</w:t>
+        <w:t>npm install @ngrx/effects</w:t>
       </w:r>
     </w:p>
     <w:p>
@@ -237,13 +213,8 @@
         </w:numPr>
       </w:pPr>
       <w:r>
-        <w:t xml:space="preserve">You can clone all of this from </w:t>
+        <w:t>You can clone all of this from github</w:t>
       </w:r>
-      <w:proofErr w:type="spellStart"/>
-      <w:r>
-        <w:t>github</w:t>
-      </w:r>
-      <w:proofErr w:type="spellEnd"/>
     </w:p>
     <w:p>
       <w:pPr>
@@ -1110,14 +1081,7 @@
           <w:b/>
           <w:bCs w:val="0"/>
         </w:rPr>
-        <w:t>A</w:t>
-      </w:r>
-      <w:r>
-        <w:rPr>
-          <w:b/>
-          <w:bCs w:val="0"/>
-        </w:rPr>
-        <w:t>pp state and register state</w:t>
+        <w:t>App state and register state</w:t>
       </w:r>
     </w:p>
     <w:p>
@@ -1723,8 +1687,111 @@
       <w:pPr>
         <w:pStyle w:val="ListParagraph"/>
       </w:pPr>
+    </w:p>
+    <w:p>
+      <w:pPr>
+        <w:pStyle w:val="ListParagraph"/>
+        <w:numPr>
+          <w:ilvl w:val="0"/>
+          <w:numId w:val="54"/>
+        </w:numPr>
+      </w:pPr>
       <w:r>
-        <w:lastRenderedPageBreak/>
+        <w:t>Now go to header</w:t>
+      </w:r>
+    </w:p>
+    <w:p>
+      <w:pPr>
+        <w:pStyle w:val="ListParagraph"/>
+      </w:pPr>
+      <w:r>
+        <w:rPr>
+          <w:noProof/>
+        </w:rPr>
+        <w:drawing>
+          <wp:inline distT="0" distB="0" distL="0" distR="0" wp14:anchorId="3639FCF0" wp14:editId="69A94892">
+            <wp:extent cx="5724525" cy="3124200"/>
+            <wp:effectExtent l="0" t="0" r="9525" b="0"/>
+            <wp:docPr id="1368970951" name="Picture 1"/>
+            <wp:cNvGraphicFramePr>
+              <a:graphicFrameLocks xmlns:a="http://schemas.openxmlformats.org/drawingml/2006/main" noChangeAspect="1"/>
+            </wp:cNvGraphicFramePr>
+            <a:graphic xmlns:a="http://schemas.openxmlformats.org/drawingml/2006/main">
+              <a:graphicData uri="http://schemas.openxmlformats.org/drawingml/2006/picture">
+                <pic:pic xmlns:pic="http://schemas.openxmlformats.org/drawingml/2006/picture">
+                  <pic:nvPicPr>
+                    <pic:cNvPr id="1368970951" name=""/>
+                    <pic:cNvPicPr/>
+                  </pic:nvPicPr>
+                  <pic:blipFill>
+                    <a:blip r:embed="rId31"/>
+                    <a:stretch>
+                      <a:fillRect/>
+                    </a:stretch>
+                  </pic:blipFill>
+                  <pic:spPr>
+                    <a:xfrm>
+                      <a:off x="0" y="0"/>
+                      <a:ext cx="5724525" cy="3124200"/>
+                    </a:xfrm>
+                    <a:prstGeom prst="rect">
+                      <a:avLst/>
+                    </a:prstGeom>
+                  </pic:spPr>
+                </pic:pic>
+              </a:graphicData>
+            </a:graphic>
+          </wp:inline>
+        </w:drawing>
+      </w:r>
+    </w:p>
+    <w:p>
+      <w:r>
+        <w:rPr>
+          <w:noProof/>
+        </w:rPr>
+        <w:drawing>
+          <wp:inline distT="0" distB="0" distL="0" distR="0" wp14:anchorId="6FC50B3B" wp14:editId="1D91B72E">
+            <wp:extent cx="6189345" cy="2564130"/>
+            <wp:effectExtent l="0" t="0" r="0" b="0"/>
+            <wp:docPr id="94144836" name="Picture 1"/>
+            <wp:cNvGraphicFramePr>
+              <a:graphicFrameLocks xmlns:a="http://schemas.openxmlformats.org/drawingml/2006/main" noChangeAspect="1"/>
+            </wp:cNvGraphicFramePr>
+            <a:graphic xmlns:a="http://schemas.openxmlformats.org/drawingml/2006/main">
+              <a:graphicData uri="http://schemas.openxmlformats.org/drawingml/2006/picture">
+                <pic:pic xmlns:pic="http://schemas.openxmlformats.org/drawingml/2006/picture">
+                  <pic:nvPicPr>
+                    <pic:cNvPr id="94144836" name=""/>
+                    <pic:cNvPicPr/>
+                  </pic:nvPicPr>
+                  <pic:blipFill>
+                    <a:blip r:embed="rId32"/>
+                    <a:stretch>
+                      <a:fillRect/>
+                    </a:stretch>
+                  </pic:blipFill>
+                  <pic:spPr>
+                    <a:xfrm>
+                      <a:off x="0" y="0"/>
+                      <a:ext cx="6189345" cy="2564130"/>
+                    </a:xfrm>
+                    <a:prstGeom prst="rect">
+                      <a:avLst/>
+                    </a:prstGeom>
+                  </pic:spPr>
+                </pic:pic>
+              </a:graphicData>
+            </a:graphic>
+          </wp:inline>
+        </w:drawing>
+      </w:r>
+    </w:p>
+    <w:p>
+      <w:pPr>
+        <w:pStyle w:val="ListParagraph"/>
+      </w:pPr>
+      <w:r>
         <w:t xml:space="preserve"> </w:t>
       </w:r>
     </w:p>
@@ -1790,6 +1857,7 @@
         <w:rPr>
           <w:noProof/>
         </w:rPr>
+        <w:lastRenderedPageBreak/>
         <w:drawing>
           <wp:inline distT="0" distB="0" distL="0" distR="0" wp14:anchorId="7849E840" wp14:editId="465FD590">
             <wp:extent cx="2800350" cy="1914525"/>
@@ -1806,7 +1874,7 @@
                     <pic:cNvPicPr/>
                   </pic:nvPicPr>
                   <pic:blipFill>
-                    <a:blip r:embed="rId31"/>
+                    <a:blip r:embed="rId33"/>
                     <a:stretch>
                       <a:fillRect/>
                     </a:stretch>
@@ -1871,7 +1939,7 @@
                     <pic:cNvPicPr/>
                   </pic:nvPicPr>
                   <pic:blipFill>
-                    <a:blip r:embed="rId32"/>
+                    <a:blip r:embed="rId34"/>
                     <a:stretch>
                       <a:fillRect/>
                     </a:stretch>
@@ -1938,7 +2006,7 @@
                     <pic:cNvPicPr/>
                   </pic:nvPicPr>
                   <pic:blipFill>
-                    <a:blip r:embed="rId33"/>
+                    <a:blip r:embed="rId35"/>
                     <a:stretch>
                       <a:fillRect/>
                     </a:stretch>
@@ -2004,7 +2072,7 @@
                     <pic:cNvPicPr/>
                   </pic:nvPicPr>
                   <pic:blipFill>
-                    <a:blip r:embed="rId34"/>
+                    <a:blip r:embed="rId36"/>
                     <a:stretch>
                       <a:fillRect/>
                     </a:stretch>
@@ -2042,10 +2110,7 @@
         </w:numPr>
       </w:pPr>
       <w:r>
-        <w:t xml:space="preserve">Go to </w:t>
-      </w:r>
-      <w:r>
-        <w:t>shared selector and</w:t>
+        <w:t>Go to shared selector and</w:t>
       </w:r>
     </w:p>
     <w:p>
@@ -2073,7 +2138,7 @@
                     <pic:cNvPicPr/>
                   </pic:nvPicPr>
                   <pic:blipFill>
-                    <a:blip r:embed="rId35"/>
+                    <a:blip r:embed="rId37"/>
                     <a:stretch>
                       <a:fillRect/>
                     </a:stretch>
@@ -2147,7 +2212,7 @@
                     <pic:cNvPicPr/>
                   </pic:nvPicPr>
                   <pic:blipFill>
-                    <a:blip r:embed="rId36"/>
+                    <a:blip r:embed="rId38"/>
                     <a:stretch>
                       <a:fillRect/>
                     </a:stretch>
@@ -2193,7 +2258,7 @@
                     <pic:cNvPicPr/>
                   </pic:nvPicPr>
                   <pic:blipFill>
-                    <a:blip r:embed="rId37"/>
+                    <a:blip r:embed="rId39"/>
                     <a:stretch>
                       <a:fillRect/>
                     </a:stretch>
@@ -2231,10 +2296,7 @@
         </w:numPr>
       </w:pPr>
       <w:r>
-        <w:t xml:space="preserve">Go </w:t>
-      </w:r>
-      <w:r>
-        <w:t>app state and</w:t>
+        <w:t>Go app state and</w:t>
       </w:r>
     </w:p>
     <w:p>
@@ -2261,7 +2323,7 @@
                     <pic:cNvPicPr/>
                   </pic:nvPicPr>
                   <pic:blipFill>
-                    <a:blip r:embed="rId38"/>
+                    <a:blip r:embed="rId40"/>
                     <a:stretch>
                       <a:fillRect/>
                     </a:stretch>
@@ -2331,7 +2393,7 @@
                     <pic:cNvPicPr/>
                   </pic:nvPicPr>
                   <pic:blipFill>
-                    <a:blip r:embed="rId39"/>
+                    <a:blip r:embed="rId41"/>
                     <a:stretch>
                       <a:fillRect/>
                     </a:stretch>
@@ -2373,7 +2435,7 @@
                     <pic:cNvPicPr/>
                   </pic:nvPicPr>
                   <pic:blipFill>
-                    <a:blip r:embed="rId40"/>
+                    <a:blip r:embed="rId42"/>
                     <a:stretch>
                       <a:fillRect/>
                     </a:stretch>
@@ -2407,8 +2469,8 @@
       </w:r>
     </w:p>
     <w:sectPr>
-      <w:headerReference w:type="default" r:id="rId41"/>
-      <w:footerReference w:type="default" r:id="rId42"/>
+      <w:headerReference w:type="default" r:id="rId43"/>
+      <w:footerReference w:type="default" r:id="rId44"/>
       <w:pgSz w:w="11907" w:h="16839" w:code="9"/>
       <w:pgMar w:top="1440" w:right="1080" w:bottom="1440" w:left="1080" w:header="720" w:footer="720" w:gutter="0"/>
       <w:pgBorders w:offsetFrom="page">
@@ -2503,7 +2565,7 @@
           <v:stroke joinstyle="miter"/>
           <v:path gradientshapeok="t" o:connecttype="rect"/>
         </v:shapetype>
-        <v:shape id="Text Box 56" o:spid="_x0000_s1026" type="#_x0000_t202" style="position:absolute;left:0;text-align:left;margin-left:12055.2pt;margin-top:0;width:118.8pt;height:31.15pt;z-index:251658240;visibility:visible;mso-position-horizontal:right;mso-position-horizontal-relative:margin;mso-position-vertical:top;mso-position-vertical-relative:bottom-margin-area;mso-width-relative:margin;mso-height-relative:margin" o:gfxdata="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" filled="f" stroked="f" strokeweight=".5pt">
+        <v:shape id="Text Box 56" o:spid="_x0000_s1026" type="#_x0000_t202" style="position:absolute;left:0;text-align:left;margin-left:12122.8pt;margin-top:0;width:118.8pt;height:31.15pt;z-index:251658240;visibility:visible;mso-position-horizontal:right;mso-position-horizontal-relative:margin;mso-position-vertical:top;mso-position-vertical-relative:bottom-margin-area;mso-width-relative:margin;mso-height-relative:margin" o:gfxdata="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" filled="f" stroked="f" strokeweight=".5pt">
           <v:textbox style="mso-next-textbox:#Text Box 56;mso-fit-shape-to-text:t">
             <w:txbxContent>
               <w:p>
@@ -4885,7 +4947,7 @@
   <w:abstractNum w:abstractNumId="19" w15:restartNumberingAfterBreak="0">
     <w:nsid w:val="36A47BAC"/>
     <w:multiLevelType w:val="hybridMultilevel"/>
-    <w:tmpl w:val="EB5483BC"/>
+    <w:tmpl w:val="467C7EBE"/>
     <w:lvl w:ilvl="0" w:tplc="0409000B">
       <w:start w:val="1"/>
       <w:numFmt w:val="bullet"/>

</xml_diff>

<commit_message>
feat:authguard and interceptor added
</commit_message>
<xml_diff>
--- a/NGRX_AUTH.docx
+++ b/NGRX_AUTH.docx
@@ -165,33 +165,57 @@
           <w:highlight w:val="yellow"/>
         </w:rPr>
       </w:pPr>
+      <w:proofErr w:type="spellStart"/>
       <w:r>
         <w:rPr>
           <w:highlight w:val="yellow"/>
         </w:rPr>
-        <w:t>npm install @ngrx/store</w:t>
-      </w:r>
-    </w:p>
-    <w:p>
-      <w:pPr>
-        <w:pStyle w:val="ListParagraph"/>
-      </w:pPr>
+        <w:t>npm</w:t>
+      </w:r>
+      <w:proofErr w:type="spellEnd"/>
       <w:r>
         <w:rPr>
           <w:highlight w:val="yellow"/>
         </w:rPr>
-        <w:t>npm install @ngrx/store-devtools --save</w:t>
-      </w:r>
-    </w:p>
-    <w:p>
-      <w:pPr>
-        <w:pStyle w:val="ListParagraph"/>
-      </w:pPr>
+        <w:t xml:space="preserve"> install @ngrx/store</w:t>
+      </w:r>
+    </w:p>
+    <w:p>
+      <w:pPr>
+        <w:pStyle w:val="ListParagraph"/>
+      </w:pPr>
+      <w:proofErr w:type="spellStart"/>
       <w:r>
         <w:rPr>
           <w:highlight w:val="yellow"/>
         </w:rPr>
-        <w:t>npm install @ngrx/effects</w:t>
+        <w:t>npm</w:t>
+      </w:r>
+      <w:proofErr w:type="spellEnd"/>
+      <w:r>
+        <w:rPr>
+          <w:highlight w:val="yellow"/>
+        </w:rPr>
+        <w:t xml:space="preserve"> install @ngrx/store-devtools --save</w:t>
+      </w:r>
+    </w:p>
+    <w:p>
+      <w:pPr>
+        <w:pStyle w:val="ListParagraph"/>
+      </w:pPr>
+      <w:proofErr w:type="spellStart"/>
+      <w:r>
+        <w:rPr>
+          <w:highlight w:val="yellow"/>
+        </w:rPr>
+        <w:t>npm</w:t>
+      </w:r>
+      <w:proofErr w:type="spellEnd"/>
+      <w:r>
+        <w:rPr>
+          <w:highlight w:val="yellow"/>
+        </w:rPr>
+        <w:t xml:space="preserve"> install @ngrx/effects</w:t>
       </w:r>
     </w:p>
     <w:p>
@@ -213,8 +237,13 @@
         </w:numPr>
       </w:pPr>
       <w:r>
-        <w:t>You can clone all of this from github</w:t>
-      </w:r>
+        <w:t xml:space="preserve">You can clone all of this from </w:t>
+      </w:r>
+      <w:proofErr w:type="spellStart"/>
+      <w:r>
+        <w:t>github</w:t>
+      </w:r>
+      <w:proofErr w:type="spellEnd"/>
     </w:p>
     <w:p>
       <w:pPr>
@@ -4198,6 +4227,65 @@
       <w:pPr>
         <w:pStyle w:val="ListParagraph"/>
       </w:pPr>
+      <w:r>
+        <w:rPr>
+          <w:noProof/>
+        </w:rPr>
+        <w:drawing>
+          <wp:inline distT="0" distB="0" distL="0" distR="0" wp14:anchorId="4DE71A6C" wp14:editId="35ED741B">
+            <wp:extent cx="3876675" cy="2038350"/>
+            <wp:effectExtent l="0" t="0" r="9525" b="0"/>
+            <wp:docPr id="626457660" name="Picture 1"/>
+            <wp:cNvGraphicFramePr>
+              <a:graphicFrameLocks xmlns:a="http://schemas.openxmlformats.org/drawingml/2006/main" noChangeAspect="1"/>
+            </wp:cNvGraphicFramePr>
+            <a:graphic xmlns:a="http://schemas.openxmlformats.org/drawingml/2006/main">
+              <a:graphicData uri="http://schemas.openxmlformats.org/drawingml/2006/picture">
+                <pic:pic xmlns:pic="http://schemas.openxmlformats.org/drawingml/2006/picture">
+                  <pic:nvPicPr>
+                    <pic:cNvPr id="626457660" name=""/>
+                    <pic:cNvPicPr/>
+                  </pic:nvPicPr>
+                  <pic:blipFill>
+                    <a:blip r:embed="rId70"/>
+                    <a:stretch>
+                      <a:fillRect/>
+                    </a:stretch>
+                  </pic:blipFill>
+                  <pic:spPr>
+                    <a:xfrm>
+                      <a:off x="0" y="0"/>
+                      <a:ext cx="3876675" cy="2038350"/>
+                    </a:xfrm>
+                    <a:prstGeom prst="rect">
+                      <a:avLst/>
+                    </a:prstGeom>
+                  </pic:spPr>
+                </pic:pic>
+              </a:graphicData>
+            </a:graphic>
+          </wp:inline>
+        </w:drawing>
+      </w:r>
+    </w:p>
+    <w:p>
+      <w:pPr>
+        <w:pStyle w:val="ListParagraph"/>
+      </w:pPr>
+    </w:p>
+    <w:p>
+      <w:pPr>
+        <w:pStyle w:val="Heading3"/>
+      </w:pPr>
+      <w:r>
+        <w:t>Update firebase API</w:t>
+      </w:r>
+      <w:r>
+        <w:t xml:space="preserve"> and create </w:t>
+      </w:r>
+      <w:r>
+        <w:t>model</w:t>
+      </w:r>
     </w:p>
     <w:p>
       <w:pPr>
@@ -4207,10 +4295,941 @@
           <w:numId w:val="1"/>
         </w:numPr>
       </w:pPr>
-    </w:p>
+      <w:r>
+        <w:t xml:space="preserve">Update API endpoint </w:t>
+      </w:r>
+    </w:p>
+    <w:p>
+      <w:pPr>
+        <w:pStyle w:val="ListParagraph"/>
+      </w:pPr>
+      <w:r>
+        <w:rPr>
+          <w:noProof/>
+        </w:rPr>
+        <w:lastRenderedPageBreak/>
+        <w:drawing>
+          <wp:inline distT="0" distB="0" distL="0" distR="0" wp14:anchorId="182DE2B6" wp14:editId="335F2307">
+            <wp:extent cx="5553075" cy="1962150"/>
+            <wp:effectExtent l="0" t="0" r="9525" b="0"/>
+            <wp:docPr id="834913467" name="Picture 1"/>
+            <wp:cNvGraphicFramePr>
+              <a:graphicFrameLocks xmlns:a="http://schemas.openxmlformats.org/drawingml/2006/main" noChangeAspect="1"/>
+            </wp:cNvGraphicFramePr>
+            <a:graphic xmlns:a="http://schemas.openxmlformats.org/drawingml/2006/main">
+              <a:graphicData uri="http://schemas.openxmlformats.org/drawingml/2006/picture">
+                <pic:pic xmlns:pic="http://schemas.openxmlformats.org/drawingml/2006/picture">
+                  <pic:nvPicPr>
+                    <pic:cNvPr id="834913467" name=""/>
+                    <pic:cNvPicPr/>
+                  </pic:nvPicPr>
+                  <pic:blipFill>
+                    <a:blip r:embed="rId71"/>
+                    <a:stretch>
+                      <a:fillRect/>
+                    </a:stretch>
+                  </pic:blipFill>
+                  <pic:spPr>
+                    <a:xfrm>
+                      <a:off x="0" y="0"/>
+                      <a:ext cx="5553075" cy="1962150"/>
+                    </a:xfrm>
+                    <a:prstGeom prst="rect">
+                      <a:avLst/>
+                    </a:prstGeom>
+                  </pic:spPr>
+                </pic:pic>
+              </a:graphicData>
+            </a:graphic>
+          </wp:inline>
+        </w:drawing>
+      </w:r>
+    </w:p>
+    <w:p>
+      <w:r>
+        <w:rPr>
+          <w:noProof/>
+        </w:rPr>
+        <w:drawing>
+          <wp:inline distT="0" distB="0" distL="0" distR="0" wp14:anchorId="7D02CC9B" wp14:editId="4613697F">
+            <wp:extent cx="6189345" cy="1019810"/>
+            <wp:effectExtent l="0" t="0" r="0" b="0"/>
+            <wp:docPr id="1010479890" name="Picture 1"/>
+            <wp:cNvGraphicFramePr>
+              <a:graphicFrameLocks xmlns:a="http://schemas.openxmlformats.org/drawingml/2006/main" noChangeAspect="1"/>
+            </wp:cNvGraphicFramePr>
+            <a:graphic xmlns:a="http://schemas.openxmlformats.org/drawingml/2006/main">
+              <a:graphicData uri="http://schemas.openxmlformats.org/drawingml/2006/picture">
+                <pic:pic xmlns:pic="http://schemas.openxmlformats.org/drawingml/2006/picture">
+                  <pic:nvPicPr>
+                    <pic:cNvPr id="1010479890" name=""/>
+                    <pic:cNvPicPr/>
+                  </pic:nvPicPr>
+                  <pic:blipFill>
+                    <a:blip r:embed="rId72"/>
+                    <a:stretch>
+                      <a:fillRect/>
+                    </a:stretch>
+                  </pic:blipFill>
+                  <pic:spPr>
+                    <a:xfrm>
+                      <a:off x="0" y="0"/>
+                      <a:ext cx="6189345" cy="1019810"/>
+                    </a:xfrm>
+                    <a:prstGeom prst="rect">
+                      <a:avLst/>
+                    </a:prstGeom>
+                  </pic:spPr>
+                </pic:pic>
+              </a:graphicData>
+            </a:graphic>
+          </wp:inline>
+        </w:drawing>
+      </w:r>
+    </w:p>
+    <w:p>
+      <w:r>
+        <w:rPr>
+          <w:noProof/>
+        </w:rPr>
+        <w:drawing>
+          <wp:inline distT="0" distB="0" distL="0" distR="0" wp14:anchorId="7033822A" wp14:editId="4742987E">
+            <wp:extent cx="6189345" cy="1078230"/>
+            <wp:effectExtent l="0" t="0" r="0" b="0"/>
+            <wp:docPr id="850513806" name="Picture 1"/>
+            <wp:cNvGraphicFramePr>
+              <a:graphicFrameLocks xmlns:a="http://schemas.openxmlformats.org/drawingml/2006/main" noChangeAspect="1"/>
+            </wp:cNvGraphicFramePr>
+            <a:graphic xmlns:a="http://schemas.openxmlformats.org/drawingml/2006/main">
+              <a:graphicData uri="http://schemas.openxmlformats.org/drawingml/2006/picture">
+                <pic:pic xmlns:pic="http://schemas.openxmlformats.org/drawingml/2006/picture">
+                  <pic:nvPicPr>
+                    <pic:cNvPr id="850513806" name=""/>
+                    <pic:cNvPicPr/>
+                  </pic:nvPicPr>
+                  <pic:blipFill>
+                    <a:blip r:embed="rId73"/>
+                    <a:stretch>
+                      <a:fillRect/>
+                    </a:stretch>
+                  </pic:blipFill>
+                  <pic:spPr>
+                    <a:xfrm>
+                      <a:off x="0" y="0"/>
+                      <a:ext cx="6189345" cy="1078230"/>
+                    </a:xfrm>
+                    <a:prstGeom prst="rect">
+                      <a:avLst/>
+                    </a:prstGeom>
+                  </pic:spPr>
+                </pic:pic>
+              </a:graphicData>
+            </a:graphic>
+          </wp:inline>
+        </w:drawing>
+      </w:r>
+    </w:p>
+    <w:p/>
+    <w:p>
+      <w:pPr>
+        <w:pStyle w:val="ListParagraph"/>
+        <w:numPr>
+          <w:ilvl w:val="0"/>
+          <w:numId w:val="1"/>
+        </w:numPr>
+      </w:pPr>
+      <w:r>
+        <w:t>Now create model for posts</w:t>
+      </w:r>
+    </w:p>
+    <w:p>
+      <w:pPr>
+        <w:pStyle w:val="ListParagraph"/>
+      </w:pPr>
+      <w:r>
+        <w:rPr>
+          <w:noProof/>
+        </w:rPr>
+        <w:drawing>
+          <wp:inline distT="0" distB="0" distL="0" distR="0" wp14:anchorId="6184A1AC" wp14:editId="383B2844">
+            <wp:extent cx="3067050" cy="1771650"/>
+            <wp:effectExtent l="0" t="0" r="0" b="0"/>
+            <wp:docPr id="1452084330" name="Picture 1"/>
+            <wp:cNvGraphicFramePr>
+              <a:graphicFrameLocks xmlns:a="http://schemas.openxmlformats.org/drawingml/2006/main" noChangeAspect="1"/>
+            </wp:cNvGraphicFramePr>
+            <a:graphic xmlns:a="http://schemas.openxmlformats.org/drawingml/2006/main">
+              <a:graphicData uri="http://schemas.openxmlformats.org/drawingml/2006/picture">
+                <pic:pic xmlns:pic="http://schemas.openxmlformats.org/drawingml/2006/picture">
+                  <pic:nvPicPr>
+                    <pic:cNvPr id="1452084330" name=""/>
+                    <pic:cNvPicPr/>
+                  </pic:nvPicPr>
+                  <pic:blipFill>
+                    <a:blip r:embed="rId74"/>
+                    <a:stretch>
+                      <a:fillRect/>
+                    </a:stretch>
+                  </pic:blipFill>
+                  <pic:spPr>
+                    <a:xfrm>
+                      <a:off x="0" y="0"/>
+                      <a:ext cx="3067050" cy="1771650"/>
+                    </a:xfrm>
+                    <a:prstGeom prst="rect">
+                      <a:avLst/>
+                    </a:prstGeom>
+                  </pic:spPr>
+                </pic:pic>
+              </a:graphicData>
+            </a:graphic>
+          </wp:inline>
+        </w:drawing>
+      </w:r>
+    </w:p>
+    <w:p>
+      <w:pPr>
+        <w:pStyle w:val="ListParagraph"/>
+      </w:pPr>
+    </w:p>
+    <w:p>
+      <w:pPr>
+        <w:pStyle w:val="ListParagraph"/>
+        <w:numPr>
+          <w:ilvl w:val="0"/>
+          <w:numId w:val="1"/>
+        </w:numPr>
+      </w:pPr>
+      <w:r>
+        <w:t>In firebase update this</w:t>
+      </w:r>
+    </w:p>
+    <w:p>
+      <w:pPr>
+        <w:pStyle w:val="ListParagraph"/>
+      </w:pPr>
+      <w:r>
+        <w:rPr>
+          <w:noProof/>
+        </w:rPr>
+        <w:lastRenderedPageBreak/>
+        <w:drawing>
+          <wp:inline distT="0" distB="0" distL="0" distR="0" wp14:anchorId="7FA437E8" wp14:editId="5A01B119">
+            <wp:extent cx="1838325" cy="1438275"/>
+            <wp:effectExtent l="0" t="0" r="9525" b="9525"/>
+            <wp:docPr id="1635255247" name="Picture 1"/>
+            <wp:cNvGraphicFramePr>
+              <a:graphicFrameLocks xmlns:a="http://schemas.openxmlformats.org/drawingml/2006/main" noChangeAspect="1"/>
+            </wp:cNvGraphicFramePr>
+            <a:graphic xmlns:a="http://schemas.openxmlformats.org/drawingml/2006/main">
+              <a:graphicData uri="http://schemas.openxmlformats.org/drawingml/2006/picture">
+                <pic:pic xmlns:pic="http://schemas.openxmlformats.org/drawingml/2006/picture">
+                  <pic:nvPicPr>
+                    <pic:cNvPr id="1635255247" name=""/>
+                    <pic:cNvPicPr/>
+                  </pic:nvPicPr>
+                  <pic:blipFill>
+                    <a:blip r:embed="rId75"/>
+                    <a:stretch>
+                      <a:fillRect/>
+                    </a:stretch>
+                  </pic:blipFill>
+                  <pic:spPr>
+                    <a:xfrm>
+                      <a:off x="0" y="0"/>
+                      <a:ext cx="1838325" cy="1438275"/>
+                    </a:xfrm>
+                    <a:prstGeom prst="rect">
+                      <a:avLst/>
+                    </a:prstGeom>
+                  </pic:spPr>
+                </pic:pic>
+              </a:graphicData>
+            </a:graphic>
+          </wp:inline>
+        </w:drawing>
+      </w:r>
+    </w:p>
+    <w:p>
+      <w:pPr>
+        <w:pStyle w:val="ListParagraph"/>
+      </w:pPr>
+      <w:r>
+        <w:t>To this</w:t>
+      </w:r>
+    </w:p>
+    <w:p>
+      <w:pPr>
+        <w:pStyle w:val="ListParagraph"/>
+      </w:pPr>
+      <w:r>
+        <w:rPr>
+          <w:noProof/>
+        </w:rPr>
+        <w:drawing>
+          <wp:inline distT="0" distB="0" distL="0" distR="0" wp14:anchorId="1D482721" wp14:editId="7411EFC8">
+            <wp:extent cx="2514600" cy="1466850"/>
+            <wp:effectExtent l="0" t="0" r="0" b="0"/>
+            <wp:docPr id="1795326040" name="Picture 1"/>
+            <wp:cNvGraphicFramePr>
+              <a:graphicFrameLocks xmlns:a="http://schemas.openxmlformats.org/drawingml/2006/main" noChangeAspect="1"/>
+            </wp:cNvGraphicFramePr>
+            <a:graphic xmlns:a="http://schemas.openxmlformats.org/drawingml/2006/main">
+              <a:graphicData uri="http://schemas.openxmlformats.org/drawingml/2006/picture">
+                <pic:pic xmlns:pic="http://schemas.openxmlformats.org/drawingml/2006/picture">
+                  <pic:nvPicPr>
+                    <pic:cNvPr id="1795326040" name=""/>
+                    <pic:cNvPicPr/>
+                  </pic:nvPicPr>
+                  <pic:blipFill>
+                    <a:blip r:embed="rId76"/>
+                    <a:stretch>
+                      <a:fillRect/>
+                    </a:stretch>
+                  </pic:blipFill>
+                  <pic:spPr>
+                    <a:xfrm>
+                      <a:off x="0" y="0"/>
+                      <a:ext cx="2514600" cy="1466850"/>
+                    </a:xfrm>
+                    <a:prstGeom prst="rect">
+                      <a:avLst/>
+                    </a:prstGeom>
+                  </pic:spPr>
+                </pic:pic>
+              </a:graphicData>
+            </a:graphic>
+          </wp:inline>
+        </w:drawing>
+      </w:r>
+    </w:p>
+    <w:p>
+      <w:pPr>
+        <w:pStyle w:val="ListParagraph"/>
+      </w:pPr>
+    </w:p>
+    <w:p>
+      <w:pPr>
+        <w:pStyle w:val="Heading3"/>
+      </w:pPr>
+      <w:r>
+        <w:t xml:space="preserve">Add token </w:t>
+      </w:r>
+    </w:p>
+    <w:p>
+      <w:pPr>
+        <w:pStyle w:val="ListParagraph"/>
+        <w:numPr>
+          <w:ilvl w:val="0"/>
+          <w:numId w:val="1"/>
+        </w:numPr>
+      </w:pPr>
+      <w:r>
+        <w:t xml:space="preserve">We </w:t>
+      </w:r>
+      <w:r>
+        <w:t>can not perform CRUD operation with firebase data because we have applied authentication so, let’s create token interceptor to send data to the backend</w:t>
+      </w:r>
+    </w:p>
+    <w:p>
+      <w:pPr>
+        <w:pStyle w:val="ListParagraph"/>
+      </w:pPr>
+      <w:r>
+        <w:t xml:space="preserve">We have token in state </w:t>
+      </w:r>
+    </w:p>
+    <w:p>
+      <w:pPr>
+        <w:pStyle w:val="ListParagraph"/>
+      </w:pPr>
+      <w:r>
+        <w:rPr>
+          <w:noProof/>
+        </w:rPr>
+        <w:drawing>
+          <wp:inline distT="0" distB="0" distL="0" distR="0" wp14:anchorId="05880032" wp14:editId="4D7C2307">
+            <wp:extent cx="4752975" cy="2371725"/>
+            <wp:effectExtent l="0" t="0" r="9525" b="9525"/>
+            <wp:docPr id="397519386" name="Picture 1"/>
+            <wp:cNvGraphicFramePr>
+              <a:graphicFrameLocks xmlns:a="http://schemas.openxmlformats.org/drawingml/2006/main" noChangeAspect="1"/>
+            </wp:cNvGraphicFramePr>
+            <a:graphic xmlns:a="http://schemas.openxmlformats.org/drawingml/2006/main">
+              <a:graphicData uri="http://schemas.openxmlformats.org/drawingml/2006/picture">
+                <pic:pic xmlns:pic="http://schemas.openxmlformats.org/drawingml/2006/picture">
+                  <pic:nvPicPr>
+                    <pic:cNvPr id="397519386" name=""/>
+                    <pic:cNvPicPr/>
+                  </pic:nvPicPr>
+                  <pic:blipFill>
+                    <a:blip r:embed="rId77"/>
+                    <a:stretch>
+                      <a:fillRect/>
+                    </a:stretch>
+                  </pic:blipFill>
+                  <pic:spPr>
+                    <a:xfrm>
+                      <a:off x="0" y="0"/>
+                      <a:ext cx="4752975" cy="2371725"/>
+                    </a:xfrm>
+                    <a:prstGeom prst="rect">
+                      <a:avLst/>
+                    </a:prstGeom>
+                  </pic:spPr>
+                </pic:pic>
+              </a:graphicData>
+            </a:graphic>
+          </wp:inline>
+        </w:drawing>
+      </w:r>
+    </w:p>
+    <w:p>
+      <w:pPr>
+        <w:pStyle w:val="ListParagraph"/>
+      </w:pPr>
+    </w:p>
+    <w:p>
+      <w:pPr>
+        <w:pStyle w:val="ListParagraph"/>
+        <w:numPr>
+          <w:ilvl w:val="0"/>
+          <w:numId w:val="1"/>
+        </w:numPr>
+      </w:pPr>
+      <w:r>
+        <w:t xml:space="preserve">At first go to </w:t>
+      </w:r>
+      <w:r>
+        <w:t>user model and get token</w:t>
+      </w:r>
+    </w:p>
+    <w:p>
+      <w:pPr>
+        <w:pStyle w:val="ListParagraph"/>
+      </w:pPr>
+      <w:r>
+        <w:rPr>
+          <w:noProof/>
+        </w:rPr>
+        <w:lastRenderedPageBreak/>
+        <w:drawing>
+          <wp:inline distT="0" distB="0" distL="0" distR="0" wp14:anchorId="37B97BCA" wp14:editId="61CECDD8">
+            <wp:extent cx="3571875" cy="2943225"/>
+            <wp:effectExtent l="0" t="0" r="9525" b="9525"/>
+            <wp:docPr id="116398445" name="Picture 1"/>
+            <wp:cNvGraphicFramePr>
+              <a:graphicFrameLocks xmlns:a="http://schemas.openxmlformats.org/drawingml/2006/main" noChangeAspect="1"/>
+            </wp:cNvGraphicFramePr>
+            <a:graphic xmlns:a="http://schemas.openxmlformats.org/drawingml/2006/main">
+              <a:graphicData uri="http://schemas.openxmlformats.org/drawingml/2006/picture">
+                <pic:pic xmlns:pic="http://schemas.openxmlformats.org/drawingml/2006/picture">
+                  <pic:nvPicPr>
+                    <pic:cNvPr id="116398445" name=""/>
+                    <pic:cNvPicPr/>
+                  </pic:nvPicPr>
+                  <pic:blipFill>
+                    <a:blip r:embed="rId78"/>
+                    <a:stretch>
+                      <a:fillRect/>
+                    </a:stretch>
+                  </pic:blipFill>
+                  <pic:spPr>
+                    <a:xfrm>
+                      <a:off x="0" y="0"/>
+                      <a:ext cx="3571875" cy="2943225"/>
+                    </a:xfrm>
+                    <a:prstGeom prst="rect">
+                      <a:avLst/>
+                    </a:prstGeom>
+                  </pic:spPr>
+                </pic:pic>
+              </a:graphicData>
+            </a:graphic>
+          </wp:inline>
+        </w:drawing>
+      </w:r>
+    </w:p>
+    <w:p>
+      <w:pPr>
+        <w:pStyle w:val="ListParagraph"/>
+      </w:pPr>
+    </w:p>
+    <w:p>
+      <w:pPr>
+        <w:pStyle w:val="ListParagraph"/>
+        <w:numPr>
+          <w:ilvl w:val="0"/>
+          <w:numId w:val="1"/>
+        </w:numPr>
+      </w:pPr>
+      <w:r>
+        <w:t xml:space="preserve">Go to auth selector and create selector </w:t>
+      </w:r>
+    </w:p>
+    <w:p>
+      <w:pPr>
+        <w:ind w:left="360"/>
+      </w:pPr>
+      <w:r>
+        <w:rPr>
+          <w:noProof/>
+        </w:rPr>
+        <w:drawing>
+          <wp:inline distT="0" distB="0" distL="0" distR="0" wp14:anchorId="01BED316" wp14:editId="10B49F5B">
+            <wp:extent cx="5467350" cy="1666875"/>
+            <wp:effectExtent l="0" t="0" r="0" b="9525"/>
+            <wp:docPr id="1392974484" name="Picture 1"/>
+            <wp:cNvGraphicFramePr>
+              <a:graphicFrameLocks xmlns:a="http://schemas.openxmlformats.org/drawingml/2006/main" noChangeAspect="1"/>
+            </wp:cNvGraphicFramePr>
+            <a:graphic xmlns:a="http://schemas.openxmlformats.org/drawingml/2006/main">
+              <a:graphicData uri="http://schemas.openxmlformats.org/drawingml/2006/picture">
+                <pic:pic xmlns:pic="http://schemas.openxmlformats.org/drawingml/2006/picture">
+                  <pic:nvPicPr>
+                    <pic:cNvPr id="1392974484" name=""/>
+                    <pic:cNvPicPr/>
+                  </pic:nvPicPr>
+                  <pic:blipFill>
+                    <a:blip r:embed="rId79"/>
+                    <a:stretch>
+                      <a:fillRect/>
+                    </a:stretch>
+                  </pic:blipFill>
+                  <pic:spPr>
+                    <a:xfrm>
+                      <a:off x="0" y="0"/>
+                      <a:ext cx="5467350" cy="1666875"/>
+                    </a:xfrm>
+                    <a:prstGeom prst="rect">
+                      <a:avLst/>
+                    </a:prstGeom>
+                  </pic:spPr>
+                </pic:pic>
+              </a:graphicData>
+            </a:graphic>
+          </wp:inline>
+        </w:drawing>
+      </w:r>
+    </w:p>
+    <w:p>
+      <w:pPr>
+        <w:ind w:left="360"/>
+      </w:pPr>
+    </w:p>
+    <w:p>
+      <w:pPr>
+        <w:pStyle w:val="ListParagraph"/>
+        <w:numPr>
+          <w:ilvl w:val="0"/>
+          <w:numId w:val="1"/>
+        </w:numPr>
+      </w:pPr>
+      <w:r>
+        <w:t>Now create generate using angular CLI</w:t>
+      </w:r>
+    </w:p>
+    <w:p>
+      <w:pPr>
+        <w:pStyle w:val="ListParagraph"/>
+      </w:pPr>
+      <w:r>
+        <w:rPr>
+          <w:noProof/>
+        </w:rPr>
+        <w:drawing>
+          <wp:inline distT="0" distB="0" distL="0" distR="0" wp14:anchorId="09181688" wp14:editId="7C250DC9">
+            <wp:extent cx="2743200" cy="895350"/>
+            <wp:effectExtent l="0" t="0" r="0" b="0"/>
+            <wp:docPr id="324132777" name="Picture 1"/>
+            <wp:cNvGraphicFramePr>
+              <a:graphicFrameLocks xmlns:a="http://schemas.openxmlformats.org/drawingml/2006/main" noChangeAspect="1"/>
+            </wp:cNvGraphicFramePr>
+            <a:graphic xmlns:a="http://schemas.openxmlformats.org/drawingml/2006/main">
+              <a:graphicData uri="http://schemas.openxmlformats.org/drawingml/2006/picture">
+                <pic:pic xmlns:pic="http://schemas.openxmlformats.org/drawingml/2006/picture">
+                  <pic:nvPicPr>
+                    <pic:cNvPr id="324132777" name=""/>
+                    <pic:cNvPicPr/>
+                  </pic:nvPicPr>
+                  <pic:blipFill>
+                    <a:blip r:embed="rId80"/>
+                    <a:stretch>
+                      <a:fillRect/>
+                    </a:stretch>
+                  </pic:blipFill>
+                  <pic:spPr>
+                    <a:xfrm>
+                      <a:off x="0" y="0"/>
+                      <a:ext cx="2743200" cy="895350"/>
+                    </a:xfrm>
+                    <a:prstGeom prst="rect">
+                      <a:avLst/>
+                    </a:prstGeom>
+                  </pic:spPr>
+                </pic:pic>
+              </a:graphicData>
+            </a:graphic>
+          </wp:inline>
+        </w:drawing>
+      </w:r>
+    </w:p>
+    <w:p>
+      <w:pPr>
+        <w:pStyle w:val="ListParagraph"/>
+      </w:pPr>
+      <w:r>
+        <w:rPr>
+          <w:noProof/>
+        </w:rPr>
+        <w:lastRenderedPageBreak/>
+        <w:drawing>
+          <wp:inline distT="0" distB="0" distL="0" distR="0" wp14:anchorId="204E9855" wp14:editId="0236B219">
+            <wp:extent cx="4819650" cy="4286250"/>
+            <wp:effectExtent l="0" t="0" r="0" b="0"/>
+            <wp:docPr id="434177041" name="Picture 1"/>
+            <wp:cNvGraphicFramePr>
+              <a:graphicFrameLocks xmlns:a="http://schemas.openxmlformats.org/drawingml/2006/main" noChangeAspect="1"/>
+            </wp:cNvGraphicFramePr>
+            <a:graphic xmlns:a="http://schemas.openxmlformats.org/drawingml/2006/main">
+              <a:graphicData uri="http://schemas.openxmlformats.org/drawingml/2006/picture">
+                <pic:pic xmlns:pic="http://schemas.openxmlformats.org/drawingml/2006/picture">
+                  <pic:nvPicPr>
+                    <pic:cNvPr id="434177041" name=""/>
+                    <pic:cNvPicPr/>
+                  </pic:nvPicPr>
+                  <pic:blipFill>
+                    <a:blip r:embed="rId81"/>
+                    <a:stretch>
+                      <a:fillRect/>
+                    </a:stretch>
+                  </pic:blipFill>
+                  <pic:spPr>
+                    <a:xfrm>
+                      <a:off x="0" y="0"/>
+                      <a:ext cx="4819650" cy="4286250"/>
+                    </a:xfrm>
+                    <a:prstGeom prst="rect">
+                      <a:avLst/>
+                    </a:prstGeom>
+                  </pic:spPr>
+                </pic:pic>
+              </a:graphicData>
+            </a:graphic>
+          </wp:inline>
+        </w:drawing>
+      </w:r>
+    </w:p>
+    <w:p>
+      <w:pPr>
+        <w:pStyle w:val="ListParagraph"/>
+      </w:pPr>
+    </w:p>
+    <w:p>
+      <w:pPr>
+        <w:pStyle w:val="ListParagraph"/>
+        <w:numPr>
+          <w:ilvl w:val="0"/>
+          <w:numId w:val="1"/>
+        </w:numPr>
+      </w:pPr>
+      <w:r>
+        <w:t xml:space="preserve">Now go to app module </w:t>
+      </w:r>
+    </w:p>
+    <w:p>
+      <w:pPr>
+        <w:pStyle w:val="ListParagraph"/>
+      </w:pPr>
+      <w:r>
+        <w:rPr>
+          <w:noProof/>
+        </w:rPr>
+        <w:drawing>
+          <wp:inline distT="0" distB="0" distL="0" distR="0" wp14:anchorId="2FC0B4FF" wp14:editId="0EEC60A0">
+            <wp:extent cx="3895725" cy="2981325"/>
+            <wp:effectExtent l="0" t="0" r="9525" b="9525"/>
+            <wp:docPr id="150022460" name="Picture 1"/>
+            <wp:cNvGraphicFramePr>
+              <a:graphicFrameLocks xmlns:a="http://schemas.openxmlformats.org/drawingml/2006/main" noChangeAspect="1"/>
+            </wp:cNvGraphicFramePr>
+            <a:graphic xmlns:a="http://schemas.openxmlformats.org/drawingml/2006/main">
+              <a:graphicData uri="http://schemas.openxmlformats.org/drawingml/2006/picture">
+                <pic:pic xmlns:pic="http://schemas.openxmlformats.org/drawingml/2006/picture">
+                  <pic:nvPicPr>
+                    <pic:cNvPr id="150022460" name=""/>
+                    <pic:cNvPicPr/>
+                  </pic:nvPicPr>
+                  <pic:blipFill>
+                    <a:blip r:embed="rId82"/>
+                    <a:stretch>
+                      <a:fillRect/>
+                    </a:stretch>
+                  </pic:blipFill>
+                  <pic:spPr>
+                    <a:xfrm>
+                      <a:off x="0" y="0"/>
+                      <a:ext cx="3895725" cy="2981325"/>
+                    </a:xfrm>
+                    <a:prstGeom prst="rect">
+                      <a:avLst/>
+                    </a:prstGeom>
+                  </pic:spPr>
+                </pic:pic>
+              </a:graphicData>
+            </a:graphic>
+          </wp:inline>
+        </w:drawing>
+      </w:r>
+    </w:p>
+    <w:p>
+      <w:pPr>
+        <w:pStyle w:val="ListParagraph"/>
+      </w:pPr>
+    </w:p>
+    <w:p>
+      <w:pPr>
+        <w:pStyle w:val="ListParagraph"/>
+      </w:pPr>
+    </w:p>
+    <w:p>
+      <w:pPr>
+        <w:pStyle w:val="Heading3"/>
+      </w:pPr>
+      <w:r>
+        <w:lastRenderedPageBreak/>
+        <w:t xml:space="preserve">Guth guard </w:t>
+      </w:r>
+    </w:p>
+    <w:p>
+      <w:pPr>
+        <w:pStyle w:val="ListParagraph"/>
+        <w:numPr>
+          <w:ilvl w:val="0"/>
+          <w:numId w:val="1"/>
+        </w:numPr>
+      </w:pPr>
+      <w:r>
+        <w:t xml:space="preserve">Create auth guard </w:t>
+      </w:r>
+    </w:p>
+    <w:p>
+      <w:pPr>
+        <w:pStyle w:val="ListParagraph"/>
+      </w:pPr>
+      <w:r>
+        <w:rPr>
+          <w:noProof/>
+        </w:rPr>
+        <w:drawing>
+          <wp:inline distT="0" distB="0" distL="0" distR="0" wp14:anchorId="56AA4F26" wp14:editId="5EAB4922">
+            <wp:extent cx="2752725" cy="1114425"/>
+            <wp:effectExtent l="0" t="0" r="9525" b="9525"/>
+            <wp:docPr id="563773124" name="Picture 1"/>
+            <wp:cNvGraphicFramePr>
+              <a:graphicFrameLocks xmlns:a="http://schemas.openxmlformats.org/drawingml/2006/main" noChangeAspect="1"/>
+            </wp:cNvGraphicFramePr>
+            <a:graphic xmlns:a="http://schemas.openxmlformats.org/drawingml/2006/main">
+              <a:graphicData uri="http://schemas.openxmlformats.org/drawingml/2006/picture">
+                <pic:pic xmlns:pic="http://schemas.openxmlformats.org/drawingml/2006/picture">
+                  <pic:nvPicPr>
+                    <pic:cNvPr id="563773124" name=""/>
+                    <pic:cNvPicPr/>
+                  </pic:nvPicPr>
+                  <pic:blipFill>
+                    <a:blip r:embed="rId83"/>
+                    <a:stretch>
+                      <a:fillRect/>
+                    </a:stretch>
+                  </pic:blipFill>
+                  <pic:spPr>
+                    <a:xfrm>
+                      <a:off x="0" y="0"/>
+                      <a:ext cx="2752725" cy="1114425"/>
+                    </a:xfrm>
+                    <a:prstGeom prst="rect">
+                      <a:avLst/>
+                    </a:prstGeom>
+                  </pic:spPr>
+                </pic:pic>
+              </a:graphicData>
+            </a:graphic>
+          </wp:inline>
+        </w:drawing>
+      </w:r>
+    </w:p>
+    <w:p>
+      <w:r>
+        <w:rPr>
+          <w:noProof/>
+        </w:rPr>
+        <w:drawing>
+          <wp:inline distT="0" distB="0" distL="0" distR="0" wp14:anchorId="44596C11" wp14:editId="515EE05D">
+            <wp:extent cx="6189345" cy="2756535"/>
+            <wp:effectExtent l="0" t="0" r="0" b="0"/>
+            <wp:docPr id="555708085" name="Picture 1"/>
+            <wp:cNvGraphicFramePr>
+              <a:graphicFrameLocks xmlns:a="http://schemas.openxmlformats.org/drawingml/2006/main" noChangeAspect="1"/>
+            </wp:cNvGraphicFramePr>
+            <a:graphic xmlns:a="http://schemas.openxmlformats.org/drawingml/2006/main">
+              <a:graphicData uri="http://schemas.openxmlformats.org/drawingml/2006/picture">
+                <pic:pic xmlns:pic="http://schemas.openxmlformats.org/drawingml/2006/picture">
+                  <pic:nvPicPr>
+                    <pic:cNvPr id="555708085" name=""/>
+                    <pic:cNvPicPr/>
+                  </pic:nvPicPr>
+                  <pic:blipFill>
+                    <a:blip r:embed="rId84"/>
+                    <a:stretch>
+                      <a:fillRect/>
+                    </a:stretch>
+                  </pic:blipFill>
+                  <pic:spPr>
+                    <a:xfrm>
+                      <a:off x="0" y="0"/>
+                      <a:ext cx="6189345" cy="2756535"/>
+                    </a:xfrm>
+                    <a:prstGeom prst="rect">
+                      <a:avLst/>
+                    </a:prstGeom>
+                  </pic:spPr>
+                </pic:pic>
+              </a:graphicData>
+            </a:graphic>
+          </wp:inline>
+        </w:drawing>
+      </w:r>
+    </w:p>
+    <w:p/>
+    <w:p>
+      <w:pPr>
+        <w:pStyle w:val="ListParagraph"/>
+        <w:numPr>
+          <w:ilvl w:val="0"/>
+          <w:numId w:val="1"/>
+        </w:numPr>
+      </w:pPr>
+      <w:r>
+        <w:t>Now to go routing and add auth guard</w:t>
+      </w:r>
+    </w:p>
+    <w:p>
+      <w:r>
+        <w:rPr>
+          <w:noProof/>
+        </w:rPr>
+        <w:drawing>
+          <wp:inline distT="0" distB="0" distL="0" distR="0" wp14:anchorId="527AC49D" wp14:editId="4AD5A00A">
+            <wp:extent cx="6029325" cy="1066800"/>
+            <wp:effectExtent l="0" t="0" r="9525" b="0"/>
+            <wp:docPr id="1918865135" name="Picture 1"/>
+            <wp:cNvGraphicFramePr>
+              <a:graphicFrameLocks xmlns:a="http://schemas.openxmlformats.org/drawingml/2006/main" noChangeAspect="1"/>
+            </wp:cNvGraphicFramePr>
+            <a:graphic xmlns:a="http://schemas.openxmlformats.org/drawingml/2006/main">
+              <a:graphicData uri="http://schemas.openxmlformats.org/drawingml/2006/picture">
+                <pic:pic xmlns:pic="http://schemas.openxmlformats.org/drawingml/2006/picture">
+                  <pic:nvPicPr>
+                    <pic:cNvPr id="1918865135" name=""/>
+                    <pic:cNvPicPr/>
+                  </pic:nvPicPr>
+                  <pic:blipFill>
+                    <a:blip r:embed="rId85"/>
+                    <a:stretch>
+                      <a:fillRect/>
+                    </a:stretch>
+                  </pic:blipFill>
+                  <pic:spPr>
+                    <a:xfrm>
+                      <a:off x="0" y="0"/>
+                      <a:ext cx="6029325" cy="1066800"/>
+                    </a:xfrm>
+                    <a:prstGeom prst="rect">
+                      <a:avLst/>
+                    </a:prstGeom>
+                  </pic:spPr>
+                </pic:pic>
+              </a:graphicData>
+            </a:graphic>
+          </wp:inline>
+        </w:drawing>
+      </w:r>
+    </w:p>
+    <w:p>
+      <w:pPr>
+        <w:pStyle w:val="ListParagraph"/>
+        <w:numPr>
+          <w:ilvl w:val="0"/>
+          <w:numId w:val="1"/>
+        </w:numPr>
+      </w:pPr>
+      <w:r>
+        <w:t>Is user is not logged in then do not show heading</w:t>
+      </w:r>
+    </w:p>
+    <w:p>
+      <w:pPr>
+        <w:pStyle w:val="ListParagraph"/>
+      </w:pPr>
+      <w:r>
+        <w:rPr>
+          <w:noProof/>
+        </w:rPr>
+        <w:drawing>
+          <wp:inline distT="0" distB="0" distL="0" distR="0" wp14:anchorId="6EDAC4D4" wp14:editId="59BDE177">
+            <wp:extent cx="5314950" cy="771525"/>
+            <wp:effectExtent l="0" t="0" r="0" b="9525"/>
+            <wp:docPr id="1352032936" name="Picture 1"/>
+            <wp:cNvGraphicFramePr>
+              <a:graphicFrameLocks xmlns:a="http://schemas.openxmlformats.org/drawingml/2006/main" noChangeAspect="1"/>
+            </wp:cNvGraphicFramePr>
+            <a:graphic xmlns:a="http://schemas.openxmlformats.org/drawingml/2006/main">
+              <a:graphicData uri="http://schemas.openxmlformats.org/drawingml/2006/picture">
+                <pic:pic xmlns:pic="http://schemas.openxmlformats.org/drawingml/2006/picture">
+                  <pic:nvPicPr>
+                    <pic:cNvPr id="1352032936" name=""/>
+                    <pic:cNvPicPr/>
+                  </pic:nvPicPr>
+                  <pic:blipFill>
+                    <a:blip r:embed="rId86"/>
+                    <a:stretch>
+                      <a:fillRect/>
+                    </a:stretch>
+                  </pic:blipFill>
+                  <pic:spPr>
+                    <a:xfrm>
+                      <a:off x="0" y="0"/>
+                      <a:ext cx="5314950" cy="771525"/>
+                    </a:xfrm>
+                    <a:prstGeom prst="rect">
+                      <a:avLst/>
+                    </a:prstGeom>
+                  </pic:spPr>
+                </pic:pic>
+              </a:graphicData>
+            </a:graphic>
+          </wp:inline>
+        </w:drawing>
+      </w:r>
+    </w:p>
+    <w:p>
+      <w:pPr>
+        <w:pStyle w:val="ListParagraph"/>
+      </w:pPr>
+    </w:p>
+    <w:p>
+      <w:pPr>
+        <w:pStyle w:val="ListParagraph"/>
+        <w:numPr>
+          <w:ilvl w:val="0"/>
+          <w:numId w:val="1"/>
+        </w:numPr>
+      </w:pPr>
+    </w:p>
+    <w:p/>
     <w:sectPr>
-      <w:headerReference w:type="default" r:id="rId70"/>
-      <w:footerReference w:type="default" r:id="rId71"/>
+      <w:headerReference w:type="default" r:id="rId87"/>
+      <w:footerReference w:type="default" r:id="rId88"/>
       <w:pgSz w:w="11907" w:h="16839" w:code="9"/>
       <w:pgMar w:top="1440" w:right="1080" w:bottom="1440" w:left="1080" w:header="720" w:footer="720" w:gutter="0"/>
       <w:pgBorders w:offsetFrom="page">

</xml_diff>

<commit_message>
feat:actions, service and state finished
</commit_message>
<xml_diff>
--- a/NGRX_AUTH.docx
+++ b/NGRX_AUTH.docx
@@ -5226,10 +5226,577 @@
         </w:numPr>
       </w:pPr>
     </w:p>
+    <w:p>
+      <w:pPr>
+        <w:pStyle w:val="Heading3"/>
+      </w:pPr>
+      <w:r>
+        <w:lastRenderedPageBreak/>
+        <w:t>Create state for posts</w:t>
+      </w:r>
+    </w:p>
+    <w:p>
+      <w:pPr>
+        <w:pStyle w:val="ListParagraph"/>
+        <w:numPr>
+          <w:ilvl w:val="0"/>
+          <w:numId w:val="1"/>
+        </w:numPr>
+      </w:pPr>
+      <w:r>
+        <w:t xml:space="preserve">Create auth guard </w:t>
+      </w:r>
+    </w:p>
+    <w:p>
+      <w:pPr>
+        <w:pStyle w:val="ListParagraph"/>
+      </w:pPr>
+      <w:r>
+        <w:rPr>
+          <w:noProof/>
+        </w:rPr>
+        <w:drawing>
+          <wp:inline distT="0" distB="0" distL="0" distR="0" wp14:anchorId="794B5E8B" wp14:editId="5B76F36E">
+            <wp:extent cx="4467225" cy="2362200"/>
+            <wp:effectExtent l="0" t="0" r="9525" b="0"/>
+            <wp:docPr id="1788664048" name="Picture 1"/>
+            <wp:cNvGraphicFramePr>
+              <a:graphicFrameLocks xmlns:a="http://schemas.openxmlformats.org/drawingml/2006/main" noChangeAspect="1"/>
+            </wp:cNvGraphicFramePr>
+            <a:graphic xmlns:a="http://schemas.openxmlformats.org/drawingml/2006/main">
+              <a:graphicData uri="http://schemas.openxmlformats.org/drawingml/2006/picture">
+                <pic:pic xmlns:pic="http://schemas.openxmlformats.org/drawingml/2006/picture">
+                  <pic:nvPicPr>
+                    <pic:cNvPr id="1788664048" name=""/>
+                    <pic:cNvPicPr/>
+                  </pic:nvPicPr>
+                  <pic:blipFill>
+                    <a:blip r:embed="rId87"/>
+                    <a:stretch>
+                      <a:fillRect/>
+                    </a:stretch>
+                  </pic:blipFill>
+                  <pic:spPr>
+                    <a:xfrm>
+                      <a:off x="0" y="0"/>
+                      <a:ext cx="4467225" cy="2362200"/>
+                    </a:xfrm>
+                    <a:prstGeom prst="rect">
+                      <a:avLst/>
+                    </a:prstGeom>
+                  </pic:spPr>
+                </pic:pic>
+              </a:graphicData>
+            </a:graphic>
+          </wp:inline>
+        </w:drawing>
+      </w:r>
+    </w:p>
+    <w:p>
+      <w:pPr>
+        <w:pStyle w:val="Heading3"/>
+      </w:pPr>
+      <w:r>
+        <w:t xml:space="preserve">Create </w:t>
+      </w:r>
+      <w:r>
+        <w:t>actions for posts</w:t>
+      </w:r>
+    </w:p>
+    <w:p>
+      <w:pPr>
+        <w:pStyle w:val="ListParagraph"/>
+        <w:numPr>
+          <w:ilvl w:val="0"/>
+          <w:numId w:val="1"/>
+        </w:numPr>
+      </w:pPr>
+      <w:r>
+        <w:t xml:space="preserve">Create </w:t>
+      </w:r>
+      <w:r>
+        <w:t xml:space="preserve">actions for </w:t>
+      </w:r>
+      <w:r>
+        <w:t>posts</w:t>
+      </w:r>
+    </w:p>
+    <w:p>
+      <w:pPr>
+        <w:pStyle w:val="ListParagraph"/>
+      </w:pPr>
+      <w:r>
+        <w:rPr>
+          <w:noProof/>
+        </w:rPr>
+        <w:drawing>
+          <wp:inline distT="0" distB="0" distL="0" distR="0" wp14:anchorId="37D88580" wp14:editId="088658F8">
+            <wp:extent cx="5810250" cy="2828925"/>
+            <wp:effectExtent l="0" t="0" r="0" b="9525"/>
+            <wp:docPr id="1984183568" name="Picture 1"/>
+            <wp:cNvGraphicFramePr>
+              <a:graphicFrameLocks xmlns:a="http://schemas.openxmlformats.org/drawingml/2006/main" noChangeAspect="1"/>
+            </wp:cNvGraphicFramePr>
+            <a:graphic xmlns:a="http://schemas.openxmlformats.org/drawingml/2006/main">
+              <a:graphicData uri="http://schemas.openxmlformats.org/drawingml/2006/picture">
+                <pic:pic xmlns:pic="http://schemas.openxmlformats.org/drawingml/2006/picture">
+                  <pic:nvPicPr>
+                    <pic:cNvPr id="1984183568" name=""/>
+                    <pic:cNvPicPr/>
+                  </pic:nvPicPr>
+                  <pic:blipFill>
+                    <a:blip r:embed="rId88"/>
+                    <a:stretch>
+                      <a:fillRect/>
+                    </a:stretch>
+                  </pic:blipFill>
+                  <pic:spPr>
+                    <a:xfrm>
+                      <a:off x="0" y="0"/>
+                      <a:ext cx="5810250" cy="2828925"/>
+                    </a:xfrm>
+                    <a:prstGeom prst="rect">
+                      <a:avLst/>
+                    </a:prstGeom>
+                  </pic:spPr>
+                </pic:pic>
+              </a:graphicData>
+            </a:graphic>
+          </wp:inline>
+        </w:drawing>
+      </w:r>
+    </w:p>
+    <w:p>
+      <w:pPr>
+        <w:pStyle w:val="ListParagraph"/>
+      </w:pPr>
+      <w:r>
+        <w:rPr>
+          <w:noProof/>
+        </w:rPr>
+        <w:lastRenderedPageBreak/>
+        <w:drawing>
+          <wp:inline distT="0" distB="0" distL="0" distR="0" wp14:anchorId="27CD9A45" wp14:editId="15A41738">
+            <wp:extent cx="4391025" cy="3181350"/>
+            <wp:effectExtent l="0" t="0" r="9525" b="0"/>
+            <wp:docPr id="940750350" name="Picture 1"/>
+            <wp:cNvGraphicFramePr>
+              <a:graphicFrameLocks xmlns:a="http://schemas.openxmlformats.org/drawingml/2006/main" noChangeAspect="1"/>
+            </wp:cNvGraphicFramePr>
+            <a:graphic xmlns:a="http://schemas.openxmlformats.org/drawingml/2006/main">
+              <a:graphicData uri="http://schemas.openxmlformats.org/drawingml/2006/picture">
+                <pic:pic xmlns:pic="http://schemas.openxmlformats.org/drawingml/2006/picture">
+                  <pic:nvPicPr>
+                    <pic:cNvPr id="940750350" name=""/>
+                    <pic:cNvPicPr/>
+                  </pic:nvPicPr>
+                  <pic:blipFill>
+                    <a:blip r:embed="rId89"/>
+                    <a:stretch>
+                      <a:fillRect/>
+                    </a:stretch>
+                  </pic:blipFill>
+                  <pic:spPr>
+                    <a:xfrm>
+                      <a:off x="0" y="0"/>
+                      <a:ext cx="4391025" cy="3181350"/>
+                    </a:xfrm>
+                    <a:prstGeom prst="rect">
+                      <a:avLst/>
+                    </a:prstGeom>
+                  </pic:spPr>
+                </pic:pic>
+              </a:graphicData>
+            </a:graphic>
+          </wp:inline>
+        </w:drawing>
+      </w:r>
+    </w:p>
+    <w:p>
+      <w:pPr>
+        <w:pStyle w:val="ListParagraph"/>
+      </w:pPr>
+      <w:r>
+        <w:rPr>
+          <w:noProof/>
+        </w:rPr>
+        <w:drawing>
+          <wp:inline distT="0" distB="0" distL="0" distR="0" wp14:anchorId="6AEAE694" wp14:editId="509CAE41">
+            <wp:extent cx="4229100" cy="3429000"/>
+            <wp:effectExtent l="0" t="0" r="0" b="0"/>
+            <wp:docPr id="589933916" name="Picture 1"/>
+            <wp:cNvGraphicFramePr>
+              <a:graphicFrameLocks xmlns:a="http://schemas.openxmlformats.org/drawingml/2006/main" noChangeAspect="1"/>
+            </wp:cNvGraphicFramePr>
+            <a:graphic xmlns:a="http://schemas.openxmlformats.org/drawingml/2006/main">
+              <a:graphicData uri="http://schemas.openxmlformats.org/drawingml/2006/picture">
+                <pic:pic xmlns:pic="http://schemas.openxmlformats.org/drawingml/2006/picture">
+                  <pic:nvPicPr>
+                    <pic:cNvPr id="589933916" name=""/>
+                    <pic:cNvPicPr/>
+                  </pic:nvPicPr>
+                  <pic:blipFill>
+                    <a:blip r:embed="rId90"/>
+                    <a:stretch>
+                      <a:fillRect/>
+                    </a:stretch>
+                  </pic:blipFill>
+                  <pic:spPr>
+                    <a:xfrm>
+                      <a:off x="0" y="0"/>
+                      <a:ext cx="4229100" cy="3429000"/>
+                    </a:xfrm>
+                    <a:prstGeom prst="rect">
+                      <a:avLst/>
+                    </a:prstGeom>
+                  </pic:spPr>
+                </pic:pic>
+              </a:graphicData>
+            </a:graphic>
+          </wp:inline>
+        </w:drawing>
+      </w:r>
+    </w:p>
+    <w:p>
+      <w:pPr>
+        <w:pStyle w:val="ListParagraph"/>
+      </w:pPr>
+    </w:p>
+    <w:p>
+      <w:pPr>
+        <w:pStyle w:val="ListParagraph"/>
+      </w:pPr>
+    </w:p>
+    <w:p>
+      <w:pPr>
+        <w:pStyle w:val="ListParagraph"/>
+      </w:pPr>
+    </w:p>
+    <w:p>
+      <w:pPr>
+        <w:pStyle w:val="ListParagraph"/>
+      </w:pPr>
+    </w:p>
+    <w:p>
+      <w:pPr>
+        <w:pStyle w:val="ListParagraph"/>
+      </w:pPr>
+    </w:p>
+    <w:p>
+      <w:pPr>
+        <w:pStyle w:val="ListParagraph"/>
+      </w:pPr>
+    </w:p>
+    <w:p>
+      <w:pPr>
+        <w:pStyle w:val="Heading3"/>
+      </w:pPr>
+      <w:r>
+        <w:lastRenderedPageBreak/>
+        <w:t xml:space="preserve">Create </w:t>
+      </w:r>
+      <w:r>
+        <w:t>services</w:t>
+      </w:r>
+    </w:p>
+    <w:p>
+      <w:pPr>
+        <w:pStyle w:val="ListParagraph"/>
+        <w:numPr>
+          <w:ilvl w:val="0"/>
+          <w:numId w:val="1"/>
+        </w:numPr>
+      </w:pPr>
+      <w:r>
+        <w:t>Create actions for post</w:t>
+      </w:r>
+    </w:p>
+    <w:p>
+      <w:pPr>
+        <w:pStyle w:val="ListParagraph"/>
+      </w:pPr>
+      <w:r>
+        <w:rPr>
+          <w:noProof/>
+        </w:rPr>
+        <w:drawing>
+          <wp:inline distT="0" distB="0" distL="0" distR="0" wp14:anchorId="5985EE37" wp14:editId="02109CA9">
+            <wp:extent cx="5505450" cy="2638425"/>
+            <wp:effectExtent l="0" t="0" r="0" b="9525"/>
+            <wp:docPr id="666545762" name="Picture 1"/>
+            <wp:cNvGraphicFramePr>
+              <a:graphicFrameLocks xmlns:a="http://schemas.openxmlformats.org/drawingml/2006/main" noChangeAspect="1"/>
+            </wp:cNvGraphicFramePr>
+            <a:graphic xmlns:a="http://schemas.openxmlformats.org/drawingml/2006/main">
+              <a:graphicData uri="http://schemas.openxmlformats.org/drawingml/2006/picture">
+                <pic:pic xmlns:pic="http://schemas.openxmlformats.org/drawingml/2006/picture">
+                  <pic:nvPicPr>
+                    <pic:cNvPr id="666545762" name=""/>
+                    <pic:cNvPicPr/>
+                  </pic:nvPicPr>
+                  <pic:blipFill>
+                    <a:blip r:embed="rId91"/>
+                    <a:stretch>
+                      <a:fillRect/>
+                    </a:stretch>
+                  </pic:blipFill>
+                  <pic:spPr>
+                    <a:xfrm>
+                      <a:off x="0" y="0"/>
+                      <a:ext cx="5505450" cy="2638425"/>
+                    </a:xfrm>
+                    <a:prstGeom prst="rect">
+                      <a:avLst/>
+                    </a:prstGeom>
+                  </pic:spPr>
+                </pic:pic>
+              </a:graphicData>
+            </a:graphic>
+          </wp:inline>
+        </w:drawing>
+      </w:r>
+    </w:p>
+    <w:p>
+      <w:pPr>
+        <w:pStyle w:val="ListParagraph"/>
+      </w:pPr>
+      <w:r>
+        <w:rPr>
+          <w:noProof/>
+        </w:rPr>
+        <w:drawing>
+          <wp:inline distT="0" distB="0" distL="0" distR="0" wp14:anchorId="24F9DEB3" wp14:editId="20E1386B">
+            <wp:extent cx="4933950" cy="4057650"/>
+            <wp:effectExtent l="0" t="0" r="0" b="0"/>
+            <wp:docPr id="113101613" name="Picture 1"/>
+            <wp:cNvGraphicFramePr>
+              <a:graphicFrameLocks xmlns:a="http://schemas.openxmlformats.org/drawingml/2006/main" noChangeAspect="1"/>
+            </wp:cNvGraphicFramePr>
+            <a:graphic xmlns:a="http://schemas.openxmlformats.org/drawingml/2006/main">
+              <a:graphicData uri="http://schemas.openxmlformats.org/drawingml/2006/picture">
+                <pic:pic xmlns:pic="http://schemas.openxmlformats.org/drawingml/2006/picture">
+                  <pic:nvPicPr>
+                    <pic:cNvPr id="113101613" name=""/>
+                    <pic:cNvPicPr/>
+                  </pic:nvPicPr>
+                  <pic:blipFill>
+                    <a:blip r:embed="rId92"/>
+                    <a:stretch>
+                      <a:fillRect/>
+                    </a:stretch>
+                  </pic:blipFill>
+                  <pic:spPr>
+                    <a:xfrm>
+                      <a:off x="0" y="0"/>
+                      <a:ext cx="4933950" cy="4057650"/>
+                    </a:xfrm>
+                    <a:prstGeom prst="rect">
+                      <a:avLst/>
+                    </a:prstGeom>
+                  </pic:spPr>
+                </pic:pic>
+              </a:graphicData>
+            </a:graphic>
+          </wp:inline>
+        </w:drawing>
+      </w:r>
+    </w:p>
+    <w:p>
+      <w:r>
+        <w:rPr>
+          <w:noProof/>
+        </w:rPr>
+        <w:lastRenderedPageBreak/>
+        <w:drawing>
+          <wp:inline distT="0" distB="0" distL="0" distR="0" wp14:anchorId="5DF36B2D" wp14:editId="7B7CCF26">
+            <wp:extent cx="6189345" cy="2707640"/>
+            <wp:effectExtent l="0" t="0" r="0" b="0"/>
+            <wp:docPr id="1415457885" name="Picture 1"/>
+            <wp:cNvGraphicFramePr>
+              <a:graphicFrameLocks xmlns:a="http://schemas.openxmlformats.org/drawingml/2006/main" noChangeAspect="1"/>
+            </wp:cNvGraphicFramePr>
+            <a:graphic xmlns:a="http://schemas.openxmlformats.org/drawingml/2006/main">
+              <a:graphicData uri="http://schemas.openxmlformats.org/drawingml/2006/picture">
+                <pic:pic xmlns:pic="http://schemas.openxmlformats.org/drawingml/2006/picture">
+                  <pic:nvPicPr>
+                    <pic:cNvPr id="1415457885" name=""/>
+                    <pic:cNvPicPr/>
+                  </pic:nvPicPr>
+                  <pic:blipFill>
+                    <a:blip r:embed="rId93"/>
+                    <a:stretch>
+                      <a:fillRect/>
+                    </a:stretch>
+                  </pic:blipFill>
+                  <pic:spPr>
+                    <a:xfrm>
+                      <a:off x="0" y="0"/>
+                      <a:ext cx="6189345" cy="2707640"/>
+                    </a:xfrm>
+                    <a:prstGeom prst="rect">
+                      <a:avLst/>
+                    </a:prstGeom>
+                  </pic:spPr>
+                </pic:pic>
+              </a:graphicData>
+            </a:graphic>
+          </wp:inline>
+        </w:drawing>
+      </w:r>
+    </w:p>
+    <w:p/>
+    <w:p/>
+    <w:p/>
+    <w:p/>
+    <w:p/>
+    <w:p/>
+    <w:p/>
+    <w:p/>
+    <w:p/>
+    <w:p/>
+    <w:p/>
+    <w:p/>
+    <w:p/>
+    <w:p/>
+    <w:p>
+      <w:pPr>
+        <w:pStyle w:val="Heading3"/>
+      </w:pPr>
+      <w:r>
+        <w:lastRenderedPageBreak/>
+        <w:t>GET post</w:t>
+      </w:r>
+    </w:p>
+    <w:p>
+      <w:pPr>
+        <w:pStyle w:val="ListParagraph"/>
+        <w:numPr>
+          <w:ilvl w:val="0"/>
+          <w:numId w:val="1"/>
+        </w:numPr>
+      </w:pPr>
+      <w:r>
+        <w:t>Create actions for post</w:t>
+      </w:r>
+    </w:p>
+    <w:p/>
+    <w:p/>
+    <w:p/>
+    <w:p/>
+    <w:p/>
+    <w:p/>
+    <w:p/>
+    <w:p/>
+    <w:p/>
+    <w:p/>
+    <w:p/>
+    <w:p/>
+    <w:p/>
+    <w:p/>
+    <w:p/>
+    <w:p/>
+    <w:p/>
+    <w:p/>
+    <w:p/>
+    <w:p/>
+    <w:p>
+      <w:pPr>
+        <w:pStyle w:val="Heading3"/>
+      </w:pPr>
+      <w:r>
+        <w:lastRenderedPageBreak/>
+        <w:t>ADD</w:t>
+      </w:r>
+      <w:r>
+        <w:t xml:space="preserve"> post</w:t>
+      </w:r>
+    </w:p>
+    <w:p>
+      <w:pPr>
+        <w:pStyle w:val="ListParagraph"/>
+        <w:numPr>
+          <w:ilvl w:val="0"/>
+          <w:numId w:val="1"/>
+        </w:numPr>
+      </w:pPr>
+      <w:r>
+        <w:t>Create actions for post</w:t>
+      </w:r>
+    </w:p>
+    <w:p/>
+    <w:p>
+      <w:pPr>
+        <w:pStyle w:val="Heading3"/>
+      </w:pPr>
+      <w:r>
+        <w:t>Update</w:t>
+      </w:r>
+      <w:r>
+        <w:t xml:space="preserve"> post</w:t>
+      </w:r>
+    </w:p>
+    <w:p>
+      <w:pPr>
+        <w:pStyle w:val="ListParagraph"/>
+        <w:numPr>
+          <w:ilvl w:val="0"/>
+          <w:numId w:val="1"/>
+        </w:numPr>
+      </w:pPr>
+      <w:r>
+        <w:t>Create actions for post</w:t>
+      </w:r>
+    </w:p>
+    <w:p>
+      <w:pPr>
+        <w:pStyle w:val="ListParagraph"/>
+      </w:pPr>
+    </w:p>
+    <w:p>
+      <w:pPr>
+        <w:pStyle w:val="ListParagraph"/>
+      </w:pPr>
+    </w:p>
+    <w:p>
+      <w:pPr>
+        <w:pStyle w:val="ListParagraph"/>
+      </w:pPr>
+    </w:p>
+    <w:p>
+      <w:pPr>
+        <w:pStyle w:val="ListParagraph"/>
+      </w:pPr>
+    </w:p>
+    <w:p>
+      <w:pPr>
+        <w:pStyle w:val="Heading3"/>
+      </w:pPr>
+      <w:r>
+        <w:t>Delete</w:t>
+      </w:r>
+      <w:r>
+        <w:t xml:space="preserve"> post</w:t>
+      </w:r>
+    </w:p>
+    <w:p>
+      <w:pPr>
+        <w:pStyle w:val="ListParagraph"/>
+        <w:numPr>
+          <w:ilvl w:val="0"/>
+          <w:numId w:val="1"/>
+        </w:numPr>
+      </w:pPr>
+      <w:r>
+        <w:t>Create actions for post</w:t>
+      </w:r>
+    </w:p>
+    <w:p/>
+    <w:p/>
+    <w:p/>
     <w:p/>
     <w:sectPr>
-      <w:headerReference w:type="default" r:id="rId87"/>
-      <w:footerReference w:type="default" r:id="rId88"/>
+      <w:headerReference w:type="default" r:id="rId94"/>
+      <w:footerReference w:type="default" r:id="rId95"/>
       <w:pgSz w:w="11907" w:h="16839" w:code="9"/>
       <w:pgMar w:top="1440" w:right="1080" w:bottom="1440" w:left="1080" w:header="720" w:footer="720" w:gutter="0"/>
       <w:pgBorders w:offsetFrom="page">

</xml_diff>

<commit_message>
feat:reducer and effect added to post module
</commit_message>
<xml_diff>
--- a/NGRX_AUTH.docx
+++ b/NGRX_AUTH.docx
@@ -5645,16 +5645,258 @@
       </w:r>
     </w:p>
     <w:p/>
-    <w:p/>
-    <w:p/>
-    <w:p/>
-    <w:p/>
-    <w:p/>
-    <w:p/>
-    <w:p/>
-    <w:p/>
-    <w:p/>
-    <w:p/>
+    <w:p>
+      <w:pPr>
+        <w:pStyle w:val="Heading3"/>
+      </w:pPr>
+      <w:r>
+        <w:t>Add reducer and effect for posts</w:t>
+      </w:r>
+    </w:p>
+    <w:p>
+      <w:pPr>
+        <w:pStyle w:val="ListParagraph"/>
+        <w:numPr>
+          <w:ilvl w:val="0"/>
+          <w:numId w:val="1"/>
+        </w:numPr>
+      </w:pPr>
+      <w:r>
+        <w:t>Go to reducer</w:t>
+      </w:r>
+    </w:p>
+    <w:p>
+      <w:pPr>
+        <w:pStyle w:val="ListParagraph"/>
+      </w:pPr>
+      <w:r>
+        <w:rPr>
+          <w:noProof/>
+        </w:rPr>
+        <w:drawing>
+          <wp:inline distT="0" distB="0" distL="0" distR="0" wp14:anchorId="74BFB1A8" wp14:editId="790F6FD1">
+            <wp:extent cx="4810125" cy="2752725"/>
+            <wp:effectExtent l="0" t="0" r="9525" b="9525"/>
+            <wp:docPr id="1729292316" name="Picture 1"/>
+            <wp:cNvGraphicFramePr>
+              <a:graphicFrameLocks xmlns:a="http://schemas.openxmlformats.org/drawingml/2006/main" noChangeAspect="1"/>
+            </wp:cNvGraphicFramePr>
+            <a:graphic xmlns:a="http://schemas.openxmlformats.org/drawingml/2006/main">
+              <a:graphicData uri="http://schemas.openxmlformats.org/drawingml/2006/picture">
+                <pic:pic xmlns:pic="http://schemas.openxmlformats.org/drawingml/2006/picture">
+                  <pic:nvPicPr>
+                    <pic:cNvPr id="1729292316" name=""/>
+                    <pic:cNvPicPr/>
+                  </pic:nvPicPr>
+                  <pic:blipFill>
+                    <a:blip r:embed="rId94"/>
+                    <a:stretch>
+                      <a:fillRect/>
+                    </a:stretch>
+                  </pic:blipFill>
+                  <pic:spPr>
+                    <a:xfrm>
+                      <a:off x="0" y="0"/>
+                      <a:ext cx="4810125" cy="2752725"/>
+                    </a:xfrm>
+                    <a:prstGeom prst="rect">
+                      <a:avLst/>
+                    </a:prstGeom>
+                  </pic:spPr>
+                </pic:pic>
+              </a:graphicData>
+            </a:graphic>
+          </wp:inline>
+        </w:drawing>
+      </w:r>
+    </w:p>
+    <w:p>
+      <w:pPr>
+        <w:pStyle w:val="ListParagraph"/>
+      </w:pPr>
+    </w:p>
+    <w:p>
+      <w:pPr>
+        <w:pStyle w:val="ListParagraph"/>
+        <w:numPr>
+          <w:ilvl w:val="0"/>
+          <w:numId w:val="1"/>
+        </w:numPr>
+      </w:pPr>
+      <w:r>
+        <w:t>Create post effect file and</w:t>
+      </w:r>
+    </w:p>
+    <w:p>
+      <w:pPr>
+        <w:pStyle w:val="ListParagraph"/>
+      </w:pPr>
+      <w:r>
+        <w:rPr>
+          <w:noProof/>
+        </w:rPr>
+        <w:lastRenderedPageBreak/>
+        <w:drawing>
+          <wp:inline distT="0" distB="0" distL="0" distR="0" wp14:anchorId="3EE56EA7" wp14:editId="02D2D995">
+            <wp:extent cx="4086225" cy="1905000"/>
+            <wp:effectExtent l="0" t="0" r="9525" b="0"/>
+            <wp:docPr id="2050455599" name="Picture 1"/>
+            <wp:cNvGraphicFramePr>
+              <a:graphicFrameLocks xmlns:a="http://schemas.openxmlformats.org/drawingml/2006/main" noChangeAspect="1"/>
+            </wp:cNvGraphicFramePr>
+            <a:graphic xmlns:a="http://schemas.openxmlformats.org/drawingml/2006/main">
+              <a:graphicData uri="http://schemas.openxmlformats.org/drawingml/2006/picture">
+                <pic:pic xmlns:pic="http://schemas.openxmlformats.org/drawingml/2006/picture">
+                  <pic:nvPicPr>
+                    <pic:cNvPr id="2050455599" name=""/>
+                    <pic:cNvPicPr/>
+                  </pic:nvPicPr>
+                  <pic:blipFill>
+                    <a:blip r:embed="rId95"/>
+                    <a:stretch>
+                      <a:fillRect/>
+                    </a:stretch>
+                  </pic:blipFill>
+                  <pic:spPr>
+                    <a:xfrm>
+                      <a:off x="0" y="0"/>
+                      <a:ext cx="4086225" cy="1905000"/>
+                    </a:xfrm>
+                    <a:prstGeom prst="rect">
+                      <a:avLst/>
+                    </a:prstGeom>
+                  </pic:spPr>
+                </pic:pic>
+              </a:graphicData>
+            </a:graphic>
+          </wp:inline>
+        </w:drawing>
+      </w:r>
+    </w:p>
+    <w:p>
+      <w:pPr>
+        <w:pStyle w:val="ListParagraph"/>
+      </w:pPr>
+    </w:p>
+    <w:p>
+      <w:pPr>
+        <w:pStyle w:val="ListParagraph"/>
+        <w:numPr>
+          <w:ilvl w:val="0"/>
+          <w:numId w:val="1"/>
+        </w:numPr>
+      </w:pPr>
+      <w:r>
+        <w:t>Go to auth selector</w:t>
+      </w:r>
+    </w:p>
+    <w:p>
+      <w:pPr>
+        <w:pStyle w:val="ListParagraph"/>
+      </w:pPr>
+      <w:r>
+        <w:rPr>
+          <w:noProof/>
+        </w:rPr>
+        <w:drawing>
+          <wp:inline distT="0" distB="0" distL="0" distR="0" wp14:anchorId="0B7E3C4D" wp14:editId="04DC1E5B">
+            <wp:extent cx="4324350" cy="1447800"/>
+            <wp:effectExtent l="0" t="0" r="0" b="0"/>
+            <wp:docPr id="626635881" name="Picture 1"/>
+            <wp:cNvGraphicFramePr>
+              <a:graphicFrameLocks xmlns:a="http://schemas.openxmlformats.org/drawingml/2006/main" noChangeAspect="1"/>
+            </wp:cNvGraphicFramePr>
+            <a:graphic xmlns:a="http://schemas.openxmlformats.org/drawingml/2006/main">
+              <a:graphicData uri="http://schemas.openxmlformats.org/drawingml/2006/picture">
+                <pic:pic xmlns:pic="http://schemas.openxmlformats.org/drawingml/2006/picture">
+                  <pic:nvPicPr>
+                    <pic:cNvPr id="626635881" name=""/>
+                    <pic:cNvPicPr/>
+                  </pic:nvPicPr>
+                  <pic:blipFill>
+                    <a:blip r:embed="rId96"/>
+                    <a:stretch>
+                      <a:fillRect/>
+                    </a:stretch>
+                  </pic:blipFill>
+                  <pic:spPr>
+                    <a:xfrm>
+                      <a:off x="0" y="0"/>
+                      <a:ext cx="4324350" cy="1447800"/>
+                    </a:xfrm>
+                    <a:prstGeom prst="rect">
+                      <a:avLst/>
+                    </a:prstGeom>
+                  </pic:spPr>
+                </pic:pic>
+              </a:graphicData>
+            </a:graphic>
+          </wp:inline>
+        </w:drawing>
+      </w:r>
+    </w:p>
+    <w:p>
+      <w:pPr>
+        <w:pStyle w:val="ListParagraph"/>
+      </w:pPr>
+    </w:p>
+    <w:p>
+      <w:pPr>
+        <w:pStyle w:val="ListParagraph"/>
+        <w:numPr>
+          <w:ilvl w:val="0"/>
+          <w:numId w:val="1"/>
+        </w:numPr>
+      </w:pPr>
+      <w:r>
+        <w:t>Now go to post module add reducer and effect there</w:t>
+      </w:r>
+    </w:p>
+    <w:p>
+      <w:pPr>
+        <w:pStyle w:val="ListParagraph"/>
+      </w:pPr>
+      <w:r>
+        <w:rPr>
+          <w:noProof/>
+        </w:rPr>
+        <w:drawing>
+          <wp:inline distT="0" distB="0" distL="0" distR="0" wp14:anchorId="59672959" wp14:editId="65AA2D39">
+            <wp:extent cx="5038725" cy="2647950"/>
+            <wp:effectExtent l="0" t="0" r="9525" b="0"/>
+            <wp:docPr id="2096609234" name="Picture 1"/>
+            <wp:cNvGraphicFramePr>
+              <a:graphicFrameLocks xmlns:a="http://schemas.openxmlformats.org/drawingml/2006/main" noChangeAspect="1"/>
+            </wp:cNvGraphicFramePr>
+            <a:graphic xmlns:a="http://schemas.openxmlformats.org/drawingml/2006/main">
+              <a:graphicData uri="http://schemas.openxmlformats.org/drawingml/2006/picture">
+                <pic:pic xmlns:pic="http://schemas.openxmlformats.org/drawingml/2006/picture">
+                  <pic:nvPicPr>
+                    <pic:cNvPr id="2096609234" name=""/>
+                    <pic:cNvPicPr/>
+                  </pic:nvPicPr>
+                  <pic:blipFill>
+                    <a:blip r:embed="rId97"/>
+                    <a:stretch>
+                      <a:fillRect/>
+                    </a:stretch>
+                  </pic:blipFill>
+                  <pic:spPr>
+                    <a:xfrm>
+                      <a:off x="0" y="0"/>
+                      <a:ext cx="5038725" cy="2647950"/>
+                    </a:xfrm>
+                    <a:prstGeom prst="rect">
+                      <a:avLst/>
+                    </a:prstGeom>
+                  </pic:spPr>
+                </pic:pic>
+              </a:graphicData>
+            </a:graphic>
+          </wp:inline>
+        </w:drawing>
+      </w:r>
+    </w:p>
     <w:p/>
     <w:p/>
     <w:p/>
@@ -5795,8 +6037,8 @@
     <w:p/>
     <w:p/>
     <w:sectPr>
-      <w:headerReference w:type="default" r:id="rId94"/>
-      <w:footerReference w:type="default" r:id="rId95"/>
+      <w:headerReference w:type="default" r:id="rId98"/>
+      <w:footerReference w:type="default" r:id="rId99"/>
       <w:pgSz w:w="11907" w:h="16839" w:code="9"/>
       <w:pgMar w:top="1440" w:right="1080" w:bottom="1440" w:left="1080" w:header="720" w:footer="720" w:gutter="0"/>
       <w:pgBorders w:offsetFrom="page">

</xml_diff>